<commit_message>
absolutely beautiful work boys
Co-Authored-By: Atarusx <148590000+Atarusx@users.noreply.github.com>
Co-Authored-By: JosephLiao542211 <100002111+JosephLiao542211@users.noreply.github.com>
Co-Authored-By: Matt Dobaj <85978036+dobaj@users.noreply.github.com>
</commit_message>
<xml_diff>
--- a/documents/draft/Report.docx
+++ b/documents/draft/Report.docx
@@ -25,31 +25,9 @@
           <w:i/>
           <w:iCs/>
         </w:rPr>
-        <w:t>Short summary o</w:t>
-      </w:r>
-      <w:r>
-        <w:rPr>
-          <w:i/>
-          <w:iCs/>
-        </w:rPr>
-        <w:t>f</w:t>
-      </w:r>
-      <w:r>
-        <w:rPr>
-          <w:i/>
-          <w:iCs/>
-        </w:rPr>
-        <w:t xml:space="preserve"> the</w:t>
-      </w:r>
-      <w:r>
-        <w:rPr>
-          <w:i/>
-          <w:iCs/>
-        </w:rPr>
-        <w:t xml:space="preserve"> project setting.</w:t>
-      </w:r>
-    </w:p>
-    <w:p/>
+        <w:t>The aim of researching the game of Go is to determine a winning position, where a capture occurs of a set of white stones surrounded by black stones. The game of Go is limited to two players, given a set position of pre-placed stones on the board. The project model being developed analyzes when all white stones are fully captured by black stones. The model will account for true or false cases that show a valid or invalid capture. The model will examine stones placed on a 5 by 5 grid. </w:t>
+      </w:r>
+    </w:p>
     <w:p>
       <w:pPr>
         <w:pStyle w:val="Heading1"/>
@@ -94,6 +72,8 @@
           <w:numId w:val="8"/>
         </w:numPr>
       </w:pPr>
+      <w:proofErr w:type="spellStart"/>
+      <w:proofErr w:type="gramStart"/>
       <w:r>
         <w:rPr>
           <w:lang w:val="en-US"/>
@@ -107,6 +87,8 @@
         </w:rPr>
         <w:t>i,j</w:t>
       </w:r>
+      <w:proofErr w:type="spellEnd"/>
+      <w:proofErr w:type="gramEnd"/>
       <w:r>
         <w:rPr>
           <w:lang w:val="en-US"/>
@@ -125,7 +107,21 @@
         <w:rPr>
           <w:lang w:val="en-US"/>
         </w:rPr>
-        <w:t>for position (i, j) if there is a black stone in it.</w:t>
+        <w:t>for position (</w:t>
+      </w:r>
+      <w:proofErr w:type="spellStart"/>
+      <w:r>
+        <w:rPr>
+          <w:lang w:val="en-US"/>
+        </w:rPr>
+        <w:t>i</w:t>
+      </w:r>
+      <w:proofErr w:type="spellEnd"/>
+      <w:r>
+        <w:rPr>
+          <w:lang w:val="en-US"/>
+        </w:rPr>
+        <w:t>, j) if there is a black stone in it.</w:t>
       </w:r>
     </w:p>
     <w:p>
@@ -135,6 +131,8 @@
           <w:numId w:val="8"/>
         </w:numPr>
       </w:pPr>
+      <w:proofErr w:type="spellStart"/>
+      <w:proofErr w:type="gramStart"/>
       <w:r>
         <w:rPr>
           <w:lang w:val="en-US"/>
@@ -148,6 +146,8 @@
         </w:rPr>
         <w:t>i,j</w:t>
       </w:r>
+      <w:proofErr w:type="spellEnd"/>
+      <w:proofErr w:type="gramEnd"/>
       <w:r>
         <w:rPr>
           <w:lang w:val="en-US"/>
@@ -166,7 +166,21 @@
         <w:rPr>
           <w:lang w:val="en-US"/>
         </w:rPr>
-        <w:t>for position (i, j) if there is a white stone in it.</w:t>
+        <w:t>for position (</w:t>
+      </w:r>
+      <w:proofErr w:type="spellStart"/>
+      <w:r>
+        <w:rPr>
+          <w:lang w:val="en-US"/>
+        </w:rPr>
+        <w:t>i</w:t>
+      </w:r>
+      <w:proofErr w:type="spellEnd"/>
+      <w:r>
+        <w:rPr>
+          <w:lang w:val="en-US"/>
+        </w:rPr>
+        <w:t>, j) if there is a white stone in it.</w:t>
       </w:r>
     </w:p>
     <w:p>
@@ -176,6 +190,8 @@
           <w:numId w:val="8"/>
         </w:numPr>
       </w:pPr>
+      <w:proofErr w:type="spellStart"/>
+      <w:proofErr w:type="gramStart"/>
       <w:r>
         <w:rPr>
           <w:lang w:val="en-US"/>
@@ -189,6 +205,8 @@
         </w:rPr>
         <w:t>i,j</w:t>
       </w:r>
+      <w:proofErr w:type="spellEnd"/>
+      <w:proofErr w:type="gramEnd"/>
       <w:r>
         <w:rPr>
           <w:lang w:val="en-US"/>
@@ -207,7 +225,35 @@
         <w:rPr>
           <w:lang w:val="en-US"/>
         </w:rPr>
-        <w:t>for position (i, j) if there is a white stone at position (i, j) and if it is surrounded by 4 other stones in each cardinal direction.</w:t>
+        <w:t>for position (</w:t>
+      </w:r>
+      <w:proofErr w:type="spellStart"/>
+      <w:r>
+        <w:rPr>
+          <w:lang w:val="en-US"/>
+        </w:rPr>
+        <w:t>i</w:t>
+      </w:r>
+      <w:proofErr w:type="spellEnd"/>
+      <w:r>
+        <w:rPr>
+          <w:lang w:val="en-US"/>
+        </w:rPr>
+        <w:t>, j) if there is a white stone at position (</w:t>
+      </w:r>
+      <w:proofErr w:type="spellStart"/>
+      <w:r>
+        <w:rPr>
+          <w:lang w:val="en-US"/>
+        </w:rPr>
+        <w:t>i</w:t>
+      </w:r>
+      <w:proofErr w:type="spellEnd"/>
+      <w:r>
+        <w:rPr>
+          <w:lang w:val="en-US"/>
+        </w:rPr>
+        <w:t>, j) and if it is surrounded by 4 other stones in each cardinal direction.</w:t>
       </w:r>
     </w:p>
     <w:p>
@@ -217,6 +263,8 @@
           <w:numId w:val="8"/>
         </w:numPr>
       </w:pPr>
+      <w:proofErr w:type="spellStart"/>
+      <w:proofErr w:type="gramStart"/>
       <w:r>
         <w:rPr>
           <w:lang w:val="en-US"/>
@@ -230,6 +278,8 @@
         </w:rPr>
         <w:t>i,j</w:t>
       </w:r>
+      <w:proofErr w:type="spellEnd"/>
+      <w:proofErr w:type="gramEnd"/>
       <w:r>
         <w:rPr>
           <w:lang w:val="en-US"/>
@@ -248,7 +298,21 @@
         <w:rPr>
           <w:lang w:val="en-US"/>
         </w:rPr>
-        <w:t>for position (i, j) if the position is "out of bounds".</w:t>
+        <w:t>for position (</w:t>
+      </w:r>
+      <w:proofErr w:type="spellStart"/>
+      <w:r>
+        <w:rPr>
+          <w:lang w:val="en-US"/>
+        </w:rPr>
+        <w:t>i</w:t>
+      </w:r>
+      <w:proofErr w:type="spellEnd"/>
+      <w:r>
+        <w:rPr>
+          <w:lang w:val="en-US"/>
+        </w:rPr>
+        <w:t>, j) if the position is "out of bounds".</w:t>
       </w:r>
     </w:p>
     <w:p>
@@ -264,27 +328,55 @@
         </w:rPr>
         <w:t xml:space="preserve">Out of bounds is defined as where </w:t>
       </w:r>
+      <w:proofErr w:type="spellStart"/>
       <w:r>
         <w:rPr>
           <w:b/>
           <w:bCs/>
           <w:lang w:val="en-US"/>
         </w:rPr>
-        <w:t>i or j</w:t>
-      </w:r>
-      <w:r>
-        <w:rPr>
-          <w:lang w:val="en-US"/>
-        </w:rPr>
-        <w:t xml:space="preserve"> are not in the range </w:t>
-      </w:r>
+        <w:t>i</w:t>
+      </w:r>
+      <w:proofErr w:type="spellEnd"/>
       <w:r>
         <w:rPr>
           <w:b/>
           <w:bCs/>
           <w:lang w:val="en-US"/>
         </w:rPr>
-        <w:t>[0,n)</w:t>
+        <w:t xml:space="preserve"> or j</w:t>
+      </w:r>
+      <w:r>
+        <w:rPr>
+          <w:lang w:val="en-US"/>
+        </w:rPr>
+        <w:t xml:space="preserve"> are not in the range </w:t>
+      </w:r>
+      <w:r>
+        <w:rPr>
+          <w:b/>
+          <w:bCs/>
+          <w:lang w:val="en-US"/>
+        </w:rPr>
+        <w:t>[</w:t>
+      </w:r>
+      <w:proofErr w:type="gramStart"/>
+      <w:r>
+        <w:rPr>
+          <w:b/>
+          <w:bCs/>
+          <w:lang w:val="en-US"/>
+        </w:rPr>
+        <w:t>0,n</w:t>
+      </w:r>
+      <w:proofErr w:type="gramEnd"/>
+      <w:r>
+        <w:rPr>
+          <w:b/>
+          <w:bCs/>
+          <w:lang w:val="en-US"/>
+        </w:rPr>
+        <w:t>)</w:t>
       </w:r>
     </w:p>
     <w:p>
@@ -436,7 +528,31 @@
           <w:i/>
           <w:iCs/>
         </w:rPr>
-        <w:t>or a single car. Essentially, we want to see the pattern for all of the types of constraints, and not every constraint enumerated.</w:t>
+        <w:t xml:space="preserve">or a single car. Essentially, we want </w:t>
+      </w:r>
+      <w:r>
+        <w:rPr>
+          <w:i/>
+          <w:iCs/>
+        </w:rPr>
+        <w:lastRenderedPageBreak/>
+        <w:t xml:space="preserve">to see the pattern for </w:t>
+      </w:r>
+      <w:proofErr w:type="gramStart"/>
+      <w:r>
+        <w:rPr>
+          <w:i/>
+          <w:iCs/>
+        </w:rPr>
+        <w:t>all of</w:t>
+      </w:r>
+      <w:proofErr w:type="gramEnd"/>
+      <w:r>
+        <w:rPr>
+          <w:i/>
+          <w:iCs/>
+        </w:rPr>
+        <w:t xml:space="preserve"> the types of constraints, and not every constraint enumerated.</w:t>
       </w:r>
     </w:p>
     <w:p>
@@ -606,24 +722,13 @@
           <w:iCs/>
         </w:rPr>
       </w:pPr>
+      <w:bookmarkStart w:id="0" w:name="_Hlk149859705"/>
       <m:oMath>
         <m:r>
           <w:rPr>
             <w:rFonts w:ascii="Cambria Math" w:eastAsiaTheme="minorEastAsia" w:hAnsi="Cambria Math"/>
           </w:rPr>
-          <m:t>∀i.∀j</m:t>
-        </m:r>
-        <m:r>
-          <w:rPr>
-            <w:rFonts w:ascii="Cambria Math" w:eastAsiaTheme="minorEastAsia" w:hAnsi="Cambria Math"/>
-          </w:rPr>
-          <m:t>.</m:t>
-        </m:r>
-        <m:r>
-          <w:rPr>
-            <w:rFonts w:ascii="Cambria Math" w:eastAsiaTheme="minorEastAsia" w:hAnsi="Cambria Math"/>
-          </w:rPr>
-          <m:t>(</m:t>
+          <m:t>∀i.∀j.(</m:t>
         </m:r>
         <m:sSub>
           <m:sSubPr>
@@ -697,7 +802,15 @@
           <w:rFonts w:eastAsiaTheme="minorEastAsia"/>
           <w:iCs/>
         </w:rPr>
-        <w:t xml:space="preserve"> Any position that is out of bounds we will consider to be a black stone. </w:t>
+        <w:t xml:space="preserve"> </w:t>
+      </w:r>
+      <w:bookmarkEnd w:id="0"/>
+      <w:r>
+        <w:rPr>
+          <w:rFonts w:eastAsiaTheme="minorEastAsia"/>
+          <w:iCs/>
+        </w:rPr>
+        <w:t xml:space="preserve">Any position that is out of bounds we will consider to be a black stone. </w:t>
       </w:r>
       <w:r>
         <w:rPr>
@@ -1239,13 +1352,7 @@
           <w:rPr>
             <w:rFonts w:ascii="Cambria Math" w:eastAsiaTheme="minorEastAsia" w:hAnsi="Cambria Math"/>
           </w:rPr>
-          <m:t>→</m:t>
-        </m:r>
-        <m:r>
-          <w:rPr>
-            <w:rFonts w:ascii="Cambria Math" w:eastAsiaTheme="minorEastAsia" w:hAnsi="Cambria Math"/>
-          </w:rPr>
-          <m:t>¬R</m:t>
+          <m:t>→¬R</m:t>
         </m:r>
       </m:oMath>
       <w:r>
@@ -1295,6 +1402,1093 @@
     </w:p>
     <w:p>
       <w:pPr>
+        <w:pStyle w:val="Heading2"/>
+      </w:pPr>
+      <w:r>
+        <w:t>Automating Tests</w:t>
+      </w:r>
+      <w:r>
+        <w:t xml:space="preserve"> &amp; Partial Assignments</w:t>
+      </w:r>
+    </w:p>
+    <w:p>
+      <w:r>
+        <w:t xml:space="preserve">We began by trying to implement a method of running tests in our Python script. We thought that this would speed up much of the experimentation when we could run and clearly see what cases passed or failed. However, in our journey, we encountered many roadblocks and finished with more knowledge of Bauhaus </w:t>
+      </w:r>
+      <w:r>
+        <w:lastRenderedPageBreak/>
+        <w:t>and Python decorators. Here are some brief points of the things we encountered as we built our automated tests.</w:t>
+      </w:r>
+    </w:p>
+    <w:p>
+      <w:r>
+        <w:t xml:space="preserve">We first tried to reset the state of our Encoding object, so we searched the Bauhaus documentation- which led us to </w:t>
+      </w:r>
+      <w:proofErr w:type="spellStart"/>
+      <w:r>
+        <w:t>purge_</w:t>
+      </w:r>
+      <w:proofErr w:type="gramStart"/>
+      <w:r>
+        <w:t>propositions</w:t>
+      </w:r>
+      <w:proofErr w:type="spellEnd"/>
+      <w:r>
+        <w:t>(</w:t>
+      </w:r>
+      <w:proofErr w:type="gramEnd"/>
+      <w:r>
+        <w:t xml:space="preserve">) </w:t>
+      </w:r>
+      <w:proofErr w:type="spellStart"/>
+      <w:r>
+        <w:t>clear_constraints</w:t>
+      </w:r>
+      <w:proofErr w:type="spellEnd"/>
+      <w:r>
+        <w:t xml:space="preserve">(). We tried implementing these by putting them in our </w:t>
+      </w:r>
+      <w:proofErr w:type="spellStart"/>
+      <w:proofErr w:type="gramStart"/>
+      <w:r>
+        <w:t>Test.run</w:t>
+      </w:r>
+      <w:proofErr w:type="spellEnd"/>
+      <w:r>
+        <w:t>(</w:t>
+      </w:r>
+      <w:proofErr w:type="gramEnd"/>
+      <w:r>
+        <w:t>) method at the top but ran into issues where the previous state would not be properly reset, such that the result of test</w:t>
+      </w:r>
+      <w:r>
+        <w:t>case</w:t>
+      </w:r>
+      <w:r>
+        <w:t>1 would interfere with test</w:t>
+      </w:r>
+      <w:r>
+        <w:t>case</w:t>
+      </w:r>
+      <w:r>
+        <w:t>2’s result, causing the rest of test cases beyond test</w:t>
+      </w:r>
+      <w:r>
+        <w:t>case</w:t>
+      </w:r>
+      <w:r>
+        <w:t xml:space="preserve">1 to evaluate to False. We deduced this because when we ran each test as the first test </w:t>
+      </w:r>
+      <w:r>
+        <w:t>in each</w:t>
+      </w:r>
+      <w:r>
+        <w:t xml:space="preserve"> list, it passed and gave predictable behaviour. </w:t>
+      </w:r>
+    </w:p>
+    <w:p>
+      <w:r>
+        <w:t xml:space="preserve">We were hesitant to abandon this approach, so a lot of time was spent debugging and trying to figure out why it wasn’t working. Eventually, we had a breakthrough when we put everything inside our </w:t>
+      </w:r>
+      <w:proofErr w:type="spellStart"/>
+      <w:proofErr w:type="gramStart"/>
+      <w:r>
+        <w:t>Test.run</w:t>
+      </w:r>
+      <w:proofErr w:type="spellEnd"/>
+      <w:r>
+        <w:t>(</w:t>
+      </w:r>
+      <w:proofErr w:type="gramEnd"/>
+      <w:r>
+        <w:t>) method, as fully resetting everything by creating a new Encoding object as well as reassigning new decorators solved the issue of test-to-test interference.</w:t>
+      </w:r>
+    </w:p>
+    <w:p>
+      <w:r>
+        <w:t>By instantiating brand new variables as well as classes for each test case, we were able to generate the following test cases and their visualizations</w:t>
+      </w:r>
+      <w:r>
+        <w:t xml:space="preserve">- </w:t>
+      </w:r>
+      <w:r>
+        <w:t xml:space="preserve">this way of testing was also our way of exploring </w:t>
+      </w:r>
+      <w:r>
+        <w:t xml:space="preserve">specific </w:t>
+      </w:r>
+      <w:r>
+        <w:t>partial assignments</w:t>
+      </w:r>
+      <w:r>
+        <w:t xml:space="preserve"> (board configurations).</w:t>
+      </w:r>
+      <w:r>
+        <w:t xml:space="preserve"> </w:t>
+      </w:r>
+    </w:p>
+    <w:p>
+      <w:r>
+        <w:drawing>
+          <wp:inline distT="0" distB="0" distL="0" distR="0" wp14:anchorId="563D3433" wp14:editId="7ECEFF17">
+            <wp:extent cx="5943600" cy="1743075"/>
+            <wp:effectExtent l="0" t="0" r="0" b="9525"/>
+            <wp:docPr id="1307995501" name="Picture 1" descr="A screen shot of a computer program&#10;&#10;Description automatically generated"/>
+            <wp:cNvGraphicFramePr>
+              <a:graphicFrameLocks xmlns:a="http://schemas.openxmlformats.org/drawingml/2006/main" noChangeAspect="1"/>
+            </wp:cNvGraphicFramePr>
+            <a:graphic xmlns:a="http://schemas.openxmlformats.org/drawingml/2006/main">
+              <a:graphicData uri="http://schemas.openxmlformats.org/drawingml/2006/picture">
+                <pic:pic xmlns:pic="http://schemas.openxmlformats.org/drawingml/2006/picture">
+                  <pic:nvPicPr>
+                    <pic:cNvPr id="1307995501" name="Picture 1" descr="A screen shot of a computer program&#10;&#10;Description automatically generated"/>
+                    <pic:cNvPicPr/>
+                  </pic:nvPicPr>
+                  <pic:blipFill rotWithShape="1">
+                    <a:blip r:embed="rId8"/>
+                    <a:srcRect b="4189"/>
+                    <a:stretch/>
+                  </pic:blipFill>
+                  <pic:spPr bwMode="auto">
+                    <a:xfrm>
+                      <a:off x="0" y="0"/>
+                      <a:ext cx="5943600" cy="1743075"/>
+                    </a:xfrm>
+                    <a:prstGeom prst="rect">
+                      <a:avLst/>
+                    </a:prstGeom>
+                    <a:ln>
+                      <a:noFill/>
+                    </a:ln>
+                    <a:extLst>
+                      <a:ext uri="{53640926-AAD7-44D8-BBD7-CCE9431645EC}">
+                        <a14:shadowObscured xmlns:a14="http://schemas.microsoft.com/office/drawing/2010/main"/>
+                      </a:ext>
+                    </a:extLst>
+                  </pic:spPr>
+                </pic:pic>
+              </a:graphicData>
+            </a:graphic>
+          </wp:inline>
+        </w:drawing>
+      </w:r>
+    </w:p>
+    <w:p>
+      <w:r>
+        <w:rPr>
+          <w:rFonts w:ascii="Courier New" w:hAnsi="Courier New" w:cs="Courier New"/>
+          <w:noProof/>
+          <w:color w:val="000000"/>
+          <w:bdr w:val="none" w:sz="0" w:space="0" w:color="auto" w:frame="1"/>
+        </w:rPr>
+        <w:drawing>
+          <wp:inline distT="0" distB="0" distL="0" distR="0" wp14:anchorId="7253B9D4" wp14:editId="797A67A8">
+            <wp:extent cx="5943600" cy="6172200"/>
+            <wp:effectExtent l="0" t="0" r="0" b="0"/>
+            <wp:docPr id="2095781861" name="Picture 8" descr="A screenshot of a computer&#10;&#10;Description automatically generated"/>
+            <wp:cNvGraphicFramePr>
+              <a:graphicFrameLocks xmlns:a="http://schemas.openxmlformats.org/drawingml/2006/main" noChangeAspect="1"/>
+            </wp:cNvGraphicFramePr>
+            <a:graphic xmlns:a="http://schemas.openxmlformats.org/drawingml/2006/main">
+              <a:graphicData uri="http://schemas.openxmlformats.org/drawingml/2006/picture">
+                <pic:pic xmlns:pic="http://schemas.openxmlformats.org/drawingml/2006/picture">
+                  <pic:nvPicPr>
+                    <pic:cNvPr id="2095781861" name="Picture 8" descr="A screenshot of a computer&#10;&#10;Description automatically generated"/>
+                    <pic:cNvPicPr>
+                      <a:picLocks noChangeAspect="1" noChangeArrowheads="1"/>
+                    </pic:cNvPicPr>
+                  </pic:nvPicPr>
+                  <pic:blipFill>
+                    <a:blip r:embed="rId9">
+                      <a:extLst>
+                        <a:ext uri="{28A0092B-C50C-407E-A947-70E740481C1C}">
+                          <a14:useLocalDpi xmlns:a14="http://schemas.microsoft.com/office/drawing/2010/main" val="0"/>
+                        </a:ext>
+                      </a:extLst>
+                    </a:blip>
+                    <a:srcRect/>
+                    <a:stretch>
+                      <a:fillRect/>
+                    </a:stretch>
+                  </pic:blipFill>
+                  <pic:spPr bwMode="auto">
+                    <a:xfrm>
+                      <a:off x="0" y="0"/>
+                      <a:ext cx="5943600" cy="6172200"/>
+                    </a:xfrm>
+                    <a:prstGeom prst="rect">
+                      <a:avLst/>
+                    </a:prstGeom>
+                    <a:noFill/>
+                    <a:ln>
+                      <a:noFill/>
+                    </a:ln>
+                  </pic:spPr>
+                </pic:pic>
+              </a:graphicData>
+            </a:graphic>
+          </wp:inline>
+        </w:drawing>
+      </w:r>
+    </w:p>
+    <w:p>
+      <w:r>
+        <w:rPr>
+          <w:rFonts w:ascii="Courier New" w:hAnsi="Courier New" w:cs="Courier New"/>
+          <w:noProof/>
+          <w:color w:val="000000"/>
+          <w:bdr w:val="none" w:sz="0" w:space="0" w:color="auto" w:frame="1"/>
+        </w:rPr>
+        <w:lastRenderedPageBreak/>
+        <w:drawing>
+          <wp:inline distT="0" distB="0" distL="0" distR="0" wp14:anchorId="23DEDF66" wp14:editId="33AA1350">
+            <wp:extent cx="5943600" cy="6172200"/>
+            <wp:effectExtent l="0" t="0" r="0" b="0"/>
+            <wp:docPr id="33891751" name="Picture 9" descr="A screenshot of a computer&#10;&#10;Description automatically generated"/>
+            <wp:cNvGraphicFramePr>
+              <a:graphicFrameLocks xmlns:a="http://schemas.openxmlformats.org/drawingml/2006/main" noChangeAspect="1"/>
+            </wp:cNvGraphicFramePr>
+            <a:graphic xmlns:a="http://schemas.openxmlformats.org/drawingml/2006/main">
+              <a:graphicData uri="http://schemas.openxmlformats.org/drawingml/2006/picture">
+                <pic:pic xmlns:pic="http://schemas.openxmlformats.org/drawingml/2006/picture">
+                  <pic:nvPicPr>
+                    <pic:cNvPr id="33891751" name="Picture 9" descr="A screenshot of a computer&#10;&#10;Description automatically generated"/>
+                    <pic:cNvPicPr>
+                      <a:picLocks noChangeAspect="1" noChangeArrowheads="1"/>
+                    </pic:cNvPicPr>
+                  </pic:nvPicPr>
+                  <pic:blipFill>
+                    <a:blip r:embed="rId10">
+                      <a:extLst>
+                        <a:ext uri="{28A0092B-C50C-407E-A947-70E740481C1C}">
+                          <a14:useLocalDpi xmlns:a14="http://schemas.microsoft.com/office/drawing/2010/main" val="0"/>
+                        </a:ext>
+                      </a:extLst>
+                    </a:blip>
+                    <a:srcRect/>
+                    <a:stretch>
+                      <a:fillRect/>
+                    </a:stretch>
+                  </pic:blipFill>
+                  <pic:spPr bwMode="auto">
+                    <a:xfrm>
+                      <a:off x="0" y="0"/>
+                      <a:ext cx="5943600" cy="6172200"/>
+                    </a:xfrm>
+                    <a:prstGeom prst="rect">
+                      <a:avLst/>
+                    </a:prstGeom>
+                    <a:noFill/>
+                    <a:ln>
+                      <a:noFill/>
+                    </a:ln>
+                  </pic:spPr>
+                </pic:pic>
+              </a:graphicData>
+            </a:graphic>
+          </wp:inline>
+        </w:drawing>
+      </w:r>
+    </w:p>
+    <w:p>
+      <w:r>
+        <w:rPr>
+          <w:rFonts w:ascii="Courier New" w:hAnsi="Courier New" w:cs="Courier New"/>
+          <w:noProof/>
+          <w:color w:val="000000"/>
+          <w:bdr w:val="none" w:sz="0" w:space="0" w:color="auto" w:frame="1"/>
+        </w:rPr>
+        <w:drawing>
+          <wp:inline distT="0" distB="0" distL="0" distR="0" wp14:anchorId="6D61D747" wp14:editId="1284A90E">
+            <wp:extent cx="5943600" cy="904875"/>
+            <wp:effectExtent l="0" t="0" r="0" b="9525"/>
+            <wp:docPr id="2089300059" name="Picture 7" descr="A black screen with white text&#10;&#10;Description automatically generated"/>
+            <wp:cNvGraphicFramePr>
+              <a:graphicFrameLocks xmlns:a="http://schemas.openxmlformats.org/drawingml/2006/main" noChangeAspect="1"/>
+            </wp:cNvGraphicFramePr>
+            <a:graphic xmlns:a="http://schemas.openxmlformats.org/drawingml/2006/main">
+              <a:graphicData uri="http://schemas.openxmlformats.org/drawingml/2006/picture">
+                <pic:pic xmlns:pic="http://schemas.openxmlformats.org/drawingml/2006/picture">
+                  <pic:nvPicPr>
+                    <pic:cNvPr id="2089300059" name="Picture 7" descr="A black screen with white text&#10;&#10;Description automatically generated"/>
+                    <pic:cNvPicPr>
+                      <a:picLocks noChangeAspect="1" noChangeArrowheads="1"/>
+                    </pic:cNvPicPr>
+                  </pic:nvPicPr>
+                  <pic:blipFill>
+                    <a:blip r:embed="rId11">
+                      <a:extLst>
+                        <a:ext uri="{28A0092B-C50C-407E-A947-70E740481C1C}">
+                          <a14:useLocalDpi xmlns:a14="http://schemas.microsoft.com/office/drawing/2010/main" val="0"/>
+                        </a:ext>
+                      </a:extLst>
+                    </a:blip>
+                    <a:srcRect/>
+                    <a:stretch>
+                      <a:fillRect/>
+                    </a:stretch>
+                  </pic:blipFill>
+                  <pic:spPr bwMode="auto">
+                    <a:xfrm>
+                      <a:off x="0" y="0"/>
+                      <a:ext cx="5943600" cy="904875"/>
+                    </a:xfrm>
+                    <a:prstGeom prst="rect">
+                      <a:avLst/>
+                    </a:prstGeom>
+                    <a:noFill/>
+                    <a:ln>
+                      <a:noFill/>
+                    </a:ln>
+                  </pic:spPr>
+                </pic:pic>
+              </a:graphicData>
+            </a:graphic>
+          </wp:inline>
+        </w:drawing>
+      </w:r>
+    </w:p>
+    <w:p>
+      <w:pPr>
+        <w:rPr>
+          <w:rFonts w:asciiTheme="majorHAnsi" w:eastAsiaTheme="majorEastAsia" w:hAnsiTheme="majorHAnsi" w:cstheme="majorBidi"/>
+          <w:color w:val="2F5496" w:themeColor="accent1" w:themeShade="BF"/>
+          <w:sz w:val="26"/>
+          <w:szCs w:val="26"/>
+        </w:rPr>
+      </w:pPr>
+      <w:r>
+        <w:lastRenderedPageBreak/>
+        <w:br w:type="page"/>
+      </w:r>
+    </w:p>
+    <w:p>
+      <w:pPr>
+        <w:pStyle w:val="Heading2"/>
+      </w:pPr>
+      <w:r>
+        <w:lastRenderedPageBreak/>
+        <w:t>Redundant Constraints</w:t>
+      </w:r>
+      <w:r>
+        <w:t xml:space="preserve"> </w:t>
+      </w:r>
+    </w:p>
+    <w:p>
+      <w:r>
+        <w:t>We discovered that none of our constraints were redundant</w:t>
+      </w:r>
+      <w:r>
+        <w:t>. All are necessary for our model to run properly!</w:t>
+      </w:r>
+      <w:r>
+        <w:t xml:space="preserve"> </w:t>
+      </w:r>
+      <w:r>
+        <w:t xml:space="preserve">However, </w:t>
+      </w:r>
+      <w:r>
+        <w:t xml:space="preserve">along the </w:t>
+      </w:r>
+      <w:r>
+        <w:t>way, we encountered bugs and fixed them by changing our implementation details.</w:t>
+      </w:r>
+      <w:r>
+        <w:t xml:space="preserve"> Here are some of the constraints we tried to remove:</w:t>
+      </w:r>
+    </w:p>
+    <w:p>
+      <w:pPr>
+        <w:pStyle w:val="Heading3"/>
+      </w:pPr>
+      <w:r>
+        <w:t xml:space="preserve">Removal of </w:t>
+      </w:r>
+      <w:r>
+        <w:t>Overlapping Stones</w:t>
+      </w:r>
+      <w:r>
+        <w:t xml:space="preserve"> Constraint</w:t>
+      </w:r>
+    </w:p>
+    <w:p>
+      <w:pPr>
+        <w:rPr>
+          <w:rFonts w:eastAsiaTheme="minorEastAsia"/>
+          <w:strike/>
+        </w:rPr>
+      </w:pPr>
+      <m:oMathPara>
+        <m:oMath>
+          <m:r>
+            <w:rPr>
+              <w:rFonts w:ascii="Cambria Math" w:eastAsiaTheme="minorEastAsia" w:hAnsi="Cambria Math"/>
+              <w:strike/>
+            </w:rPr>
+            <m:t>∀i.∀j.</m:t>
+          </m:r>
+          <m:d>
+            <m:dPr>
+              <m:ctrlPr>
+                <w:rPr>
+                  <w:rFonts w:ascii="Cambria Math" w:eastAsiaTheme="minorEastAsia" w:hAnsi="Cambria Math"/>
+                  <w:i/>
+                  <w:strike/>
+                </w:rPr>
+              </m:ctrlPr>
+            </m:dPr>
+            <m:e>
+              <m:r>
+                <w:rPr>
+                  <w:rFonts w:ascii="Cambria Math" w:eastAsiaTheme="minorEastAsia" w:hAnsi="Cambria Math"/>
+                  <w:strike/>
+                </w:rPr>
+                <m:t>¬</m:t>
+              </m:r>
+              <m:d>
+                <m:dPr>
+                  <m:ctrlPr>
+                    <w:rPr>
+                      <w:rFonts w:ascii="Cambria Math" w:eastAsiaTheme="minorEastAsia" w:hAnsi="Cambria Math"/>
+                      <w:i/>
+                      <w:strike/>
+                    </w:rPr>
+                  </m:ctrlPr>
+                </m:dPr>
+                <m:e>
+                  <m:sSub>
+                    <m:sSubPr>
+                      <m:ctrlPr>
+                        <w:rPr>
+                          <w:rFonts w:ascii="Cambria Math" w:eastAsiaTheme="minorEastAsia" w:hAnsi="Cambria Math"/>
+                          <w:i/>
+                          <w:strike/>
+                        </w:rPr>
+                      </m:ctrlPr>
+                    </m:sSubPr>
+                    <m:e>
+                      <m:r>
+                        <w:rPr>
+                          <w:rFonts w:ascii="Cambria Math" w:eastAsiaTheme="minorEastAsia" w:hAnsi="Cambria Math"/>
+                          <w:strike/>
+                        </w:rPr>
+                        <m:t>B</m:t>
+                      </m:r>
+                    </m:e>
+                    <m:sub>
+                      <m:r>
+                        <w:rPr>
+                          <w:rFonts w:ascii="Cambria Math" w:eastAsiaTheme="minorEastAsia" w:hAnsi="Cambria Math"/>
+                          <w:strike/>
+                        </w:rPr>
+                        <m:t>i,j</m:t>
+                      </m:r>
+                    </m:sub>
+                  </m:sSub>
+                  <m:r>
+                    <w:rPr>
+                      <w:rFonts w:ascii="Cambria Math" w:eastAsiaTheme="minorEastAsia" w:hAnsi="Cambria Math"/>
+                      <w:strike/>
+                    </w:rPr>
+                    <m:t>∧</m:t>
+                  </m:r>
+                  <m:sSub>
+                    <m:sSubPr>
+                      <m:ctrlPr>
+                        <w:rPr>
+                          <w:rFonts w:ascii="Cambria Math" w:eastAsiaTheme="minorEastAsia" w:hAnsi="Cambria Math"/>
+                          <w:i/>
+                          <w:strike/>
+                        </w:rPr>
+                      </m:ctrlPr>
+                    </m:sSubPr>
+                    <m:e>
+                      <m:r>
+                        <w:rPr>
+                          <w:rFonts w:ascii="Cambria Math" w:eastAsiaTheme="minorEastAsia" w:hAnsi="Cambria Math"/>
+                          <w:strike/>
+                        </w:rPr>
+                        <m:t>W</m:t>
+                      </m:r>
+                    </m:e>
+                    <m:sub>
+                      <m:r>
+                        <w:rPr>
+                          <w:rFonts w:ascii="Cambria Math" w:eastAsiaTheme="minorEastAsia" w:hAnsi="Cambria Math"/>
+                          <w:strike/>
+                        </w:rPr>
+                        <m:t>i,j</m:t>
+                      </m:r>
+                    </m:sub>
+                  </m:sSub>
+                </m:e>
+              </m:d>
+            </m:e>
+          </m:d>
+        </m:oMath>
+      </m:oMathPara>
+    </w:p>
+    <w:p>
+      <w:pPr>
+        <w:rPr>
+          <w:color w:val="44546A" w:themeColor="text2"/>
+        </w:rPr>
+      </w:pPr>
+      <w:r>
+        <w:rPr>
+          <w:color w:val="44546A" w:themeColor="text2"/>
+        </w:rPr>
+        <w:t>Just a detail of an obstacle we encountered on our journey: The first time around when we ran the tests, despite removing the constraint, it passed all cases. We later deduced that because of the way we implemented our surrounded(</w:t>
+      </w:r>
+      <w:proofErr w:type="spellStart"/>
+      <w:proofErr w:type="gramStart"/>
+      <w:r>
+        <w:rPr>
+          <w:color w:val="44546A" w:themeColor="text2"/>
+        </w:rPr>
+        <w:t>i,j</w:t>
+      </w:r>
+      <w:proofErr w:type="spellEnd"/>
+      <w:proofErr w:type="gramEnd"/>
+      <w:r>
+        <w:rPr>
+          <w:color w:val="44546A" w:themeColor="text2"/>
+        </w:rPr>
+        <w:t xml:space="preserve">) method- specifically, we returned early when finding a black stone, as we assumed that if at a position we found a black stone, there could be no white stone at that position. However, this early return led to us encoding the contrasting programmatically. When we removed this to reflect the True nature of our original logical statement- returning True if a white stone is surrounded, and False otherwise, the constraint we implemented in </w:t>
+      </w:r>
+      <w:proofErr w:type="spellStart"/>
+      <w:r>
+        <w:rPr>
+          <w:color w:val="44546A" w:themeColor="text2"/>
+        </w:rPr>
+        <w:t>add_</w:t>
+      </w:r>
+      <w:proofErr w:type="gramStart"/>
+      <w:r>
+        <w:rPr>
+          <w:color w:val="44546A" w:themeColor="text2"/>
+        </w:rPr>
+        <w:t>constraints</w:t>
+      </w:r>
+      <w:proofErr w:type="spellEnd"/>
+      <w:r>
+        <w:rPr>
+          <w:color w:val="44546A" w:themeColor="text2"/>
+        </w:rPr>
+        <w:t>(</w:t>
+      </w:r>
+      <w:proofErr w:type="gramEnd"/>
+      <w:r>
+        <w:rPr>
+          <w:color w:val="44546A" w:themeColor="text2"/>
+        </w:rPr>
+        <w:t>) for overlapping stones became necessary.</w:t>
+      </w:r>
+    </w:p>
+    <w:p>
+      <w:pPr>
+        <w:rPr>
+          <w:color w:val="44546A" w:themeColor="text2"/>
+        </w:rPr>
+      </w:pPr>
+      <w:r>
+        <w:rPr>
+          <w:rFonts w:ascii="Courier New" w:hAnsi="Courier New" w:cs="Courier New"/>
+          <w:noProof/>
+          <w:color w:val="000000"/>
+          <w:bdr w:val="none" w:sz="0" w:space="0" w:color="auto" w:frame="1"/>
+          <w:shd w:val="clear" w:color="auto" w:fill="D9D2E9"/>
+        </w:rPr>
+        <w:drawing>
+          <wp:inline distT="0" distB="0" distL="0" distR="0" wp14:anchorId="1C0B08BB" wp14:editId="5EE2B62F">
+            <wp:extent cx="5943600" cy="1876425"/>
+            <wp:effectExtent l="0" t="0" r="0" b="9525"/>
+            <wp:docPr id="1598691361" name="Picture 1" descr="Image 1.1- Test cases generated from removing Overlapping Stones Constraint."/>
+            <wp:cNvGraphicFramePr>
+              <a:graphicFrameLocks xmlns:a="http://schemas.openxmlformats.org/drawingml/2006/main" noChangeAspect="1"/>
+            </wp:cNvGraphicFramePr>
+            <a:graphic xmlns:a="http://schemas.openxmlformats.org/drawingml/2006/main">
+              <a:graphicData uri="http://schemas.openxmlformats.org/drawingml/2006/picture">
+                <pic:pic xmlns:pic="http://schemas.openxmlformats.org/drawingml/2006/picture">
+                  <pic:nvPicPr>
+                    <pic:cNvPr id="1598691361" name="Picture 1" descr="Image 1.1- Test cases generated from removing Overlapping Stones Constraint."/>
+                    <pic:cNvPicPr>
+                      <a:picLocks noChangeAspect="1" noChangeArrowheads="1"/>
+                    </pic:cNvPicPr>
+                  </pic:nvPicPr>
+                  <pic:blipFill rotWithShape="1">
+                    <a:blip r:embed="rId12">
+                      <a:extLst>
+                        <a:ext uri="{28A0092B-C50C-407E-A947-70E740481C1C}">
+                          <a14:useLocalDpi xmlns:a14="http://schemas.microsoft.com/office/drawing/2010/main" val="0"/>
+                        </a:ext>
+                      </a:extLst>
+                    </a:blip>
+                    <a:srcRect t="3318" b="3318"/>
+                    <a:stretch/>
+                  </pic:blipFill>
+                  <pic:spPr bwMode="auto">
+                    <a:xfrm>
+                      <a:off x="0" y="0"/>
+                      <a:ext cx="5943600" cy="1876425"/>
+                    </a:xfrm>
+                    <a:prstGeom prst="rect">
+                      <a:avLst/>
+                    </a:prstGeom>
+                    <a:noFill/>
+                    <a:ln>
+                      <a:noFill/>
+                    </a:ln>
+                    <a:extLst>
+                      <a:ext uri="{53640926-AAD7-44D8-BBD7-CCE9431645EC}">
+                        <a14:shadowObscured xmlns:a14="http://schemas.microsoft.com/office/drawing/2010/main"/>
+                      </a:ext>
+                    </a:extLst>
+                  </pic:spPr>
+                </pic:pic>
+              </a:graphicData>
+            </a:graphic>
+          </wp:inline>
+        </w:drawing>
+      </w:r>
+    </w:p>
+    <w:p>
+      <w:pPr>
+        <w:rPr>
+          <w:color w:val="44546A" w:themeColor="text2"/>
+        </w:rPr>
+      </w:pPr>
+    </w:p>
+    <w:p>
+      <w:pPr>
+        <w:rPr>
+          <w:color w:val="44546A" w:themeColor="text2"/>
+        </w:rPr>
+      </w:pPr>
+      <w:r>
+        <w:rPr>
+          <w:rFonts w:ascii="Courier New" w:hAnsi="Courier New" w:cs="Courier New"/>
+          <w:noProof/>
+          <w:color w:val="000000"/>
+          <w:bdr w:val="none" w:sz="0" w:space="0" w:color="auto" w:frame="1"/>
+          <w:shd w:val="clear" w:color="auto" w:fill="D9D2E9"/>
+        </w:rPr>
+        <w:drawing>
+          <wp:inline distT="0" distB="0" distL="0" distR="0" wp14:anchorId="14D8AAB7" wp14:editId="68A9B681">
+            <wp:extent cx="5943600" cy="3190875"/>
+            <wp:effectExtent l="0" t="0" r="0" b="9525"/>
+            <wp:docPr id="756180113" name="Picture 2" descr="Image 1.2- Test cases generated from removing Overlapping Stones Constraint. Board is shown."/>
+            <wp:cNvGraphicFramePr>
+              <a:graphicFrameLocks xmlns:a="http://schemas.openxmlformats.org/drawingml/2006/main" noChangeAspect="1"/>
+            </wp:cNvGraphicFramePr>
+            <a:graphic xmlns:a="http://schemas.openxmlformats.org/drawingml/2006/main">
+              <a:graphicData uri="http://schemas.openxmlformats.org/drawingml/2006/picture">
+                <pic:pic xmlns:pic="http://schemas.openxmlformats.org/drawingml/2006/picture">
+                  <pic:nvPicPr>
+                    <pic:cNvPr id="756180113" name="Picture 2" descr="Image 1.2- Test cases generated from removing Overlapping Stones Constraint. Board is shown."/>
+                    <pic:cNvPicPr>
+                      <a:picLocks noChangeAspect="1" noChangeArrowheads="1"/>
+                    </pic:cNvPicPr>
+                  </pic:nvPicPr>
+                  <pic:blipFill rotWithShape="1">
+                    <a:blip r:embed="rId13">
+                      <a:extLst>
+                        <a:ext uri="{28A0092B-C50C-407E-A947-70E740481C1C}">
+                          <a14:useLocalDpi xmlns:a14="http://schemas.microsoft.com/office/drawing/2010/main" val="0"/>
+                        </a:ext>
+                      </a:extLst>
+                    </a:blip>
+                    <a:srcRect t="4789" b="845"/>
+                    <a:stretch/>
+                  </pic:blipFill>
+                  <pic:spPr bwMode="auto">
+                    <a:xfrm>
+                      <a:off x="0" y="0"/>
+                      <a:ext cx="5943600" cy="3190875"/>
+                    </a:xfrm>
+                    <a:prstGeom prst="rect">
+                      <a:avLst/>
+                    </a:prstGeom>
+                    <a:noFill/>
+                    <a:ln>
+                      <a:noFill/>
+                    </a:ln>
+                    <a:extLst>
+                      <a:ext uri="{53640926-AAD7-44D8-BBD7-CCE9431645EC}">
+                        <a14:shadowObscured xmlns:a14="http://schemas.microsoft.com/office/drawing/2010/main"/>
+                      </a:ext>
+                    </a:extLst>
+                  </pic:spPr>
+                </pic:pic>
+              </a:graphicData>
+            </a:graphic>
+          </wp:inline>
+        </w:drawing>
+      </w:r>
+    </w:p>
+    <w:p>
+      <w:pPr>
+        <w:numPr>
+          <w:ilvl w:val="0"/>
+          <w:numId w:val="14"/>
+        </w:numPr>
+        <w:rPr>
+          <w:color w:val="000000" w:themeColor="text1"/>
+        </w:rPr>
+      </w:pPr>
+      <w:r>
+        <w:rPr>
+          <w:color w:val="000000" w:themeColor="text1"/>
+        </w:rPr>
+        <w:t>Our last two test cases failed because we’d expect any invalid board state- such as one containing overlapping stones to evaluate to be False because it would be a contradiction. However, when the constraint is removed, we do not immediately evaluate to False from contradiction, as there is no constraint to create that contradiction. Instead, we pretend that there is no black stone when stones overlap- causing our last two cases where white stones normally are captured to evaluate to True.</w:t>
+      </w:r>
+    </w:p>
+    <w:p>
+      <w:pPr>
+        <w:numPr>
+          <w:ilvl w:val="0"/>
+          <w:numId w:val="14"/>
+        </w:numPr>
+        <w:rPr>
+          <w:color w:val="000000" w:themeColor="text1"/>
+        </w:rPr>
+      </w:pPr>
+      <w:r>
+        <w:rPr>
+          <w:color w:val="000000" w:themeColor="text1"/>
+        </w:rPr>
+        <w:t xml:space="preserve">Note that in </w:t>
+      </w:r>
+      <w:r>
+        <w:rPr>
+          <w:color w:val="000000" w:themeColor="text1"/>
+        </w:rPr>
+        <w:t xml:space="preserve">Image 1.2 </w:t>
+      </w:r>
+      <w:r>
+        <w:rPr>
+          <w:color w:val="000000" w:themeColor="text1"/>
+        </w:rPr>
+        <w:t>above</w:t>
+      </w:r>
+      <w:r>
+        <w:rPr>
+          <w:color w:val="000000" w:themeColor="text1"/>
+        </w:rPr>
+        <w:t xml:space="preserve">, where we show the board state of each test case, the overlapping stone displays as a black stone, and is positioned at (2,2), (1,2), and (1,3) respectively. </w:t>
+      </w:r>
+    </w:p>
+    <w:p>
+      <w:pPr>
+        <w:rPr>
+          <w:color w:val="000000" w:themeColor="text1"/>
+        </w:rPr>
+      </w:pPr>
+    </w:p>
+    <w:p>
+      <w:pPr>
+        <w:rPr>
+          <w:rFonts w:asciiTheme="majorHAnsi" w:eastAsiaTheme="majorEastAsia" w:hAnsiTheme="majorHAnsi" w:cstheme="majorBidi"/>
+          <w:color w:val="1F3763" w:themeColor="accent1" w:themeShade="7F"/>
+          <w:sz w:val="24"/>
+          <w:szCs w:val="24"/>
+        </w:rPr>
+      </w:pPr>
+      <w:r>
+        <w:br w:type="page"/>
+      </w:r>
+    </w:p>
+    <w:p>
+      <w:pPr>
+        <w:pStyle w:val="Heading3"/>
+      </w:pPr>
+      <w:r>
+        <w:t>Removal of Out-of-bounds is Black Stone Constraint</w:t>
+      </w:r>
+    </w:p>
+    <w:p>
+      <w:pPr>
+        <w:rPr>
+          <w:rFonts w:eastAsiaTheme="minorEastAsia"/>
+          <w:strike/>
+        </w:rPr>
+      </w:pPr>
+      <m:oMathPara>
+        <m:oMath>
+          <m:r>
+            <w:rPr>
+              <w:rFonts w:ascii="Cambria Math" w:eastAsiaTheme="minorEastAsia" w:hAnsi="Cambria Math"/>
+              <w:strike/>
+            </w:rPr>
+            <m:t>∀i.∀j.(</m:t>
+          </m:r>
+          <m:sSub>
+            <m:sSubPr>
+              <m:ctrlPr>
+                <w:rPr>
+                  <w:rFonts w:ascii="Cambria Math" w:eastAsiaTheme="minorEastAsia" w:hAnsi="Cambria Math"/>
+                  <w:i/>
+                  <w:iCs/>
+                  <w:strike/>
+                </w:rPr>
+              </m:ctrlPr>
+            </m:sSubPr>
+            <m:e>
+              <m:r>
+                <w:rPr>
+                  <w:rFonts w:ascii="Cambria Math" w:eastAsiaTheme="minorEastAsia" w:hAnsi="Cambria Math"/>
+                  <w:strike/>
+                </w:rPr>
+                <m:t>O</m:t>
+              </m:r>
+            </m:e>
+            <m:sub>
+              <m:r>
+                <w:rPr>
+                  <w:rFonts w:ascii="Cambria Math" w:eastAsiaTheme="minorEastAsia" w:hAnsi="Cambria Math"/>
+                  <w:strike/>
+                </w:rPr>
+                <m:t>i,j</m:t>
+              </m:r>
+            </m:sub>
+          </m:sSub>
+          <m:r>
+            <w:rPr>
+              <w:rFonts w:ascii="Cambria Math" w:eastAsiaTheme="minorEastAsia" w:hAnsi="Cambria Math"/>
+              <w:strike/>
+            </w:rPr>
+            <m:t>→</m:t>
+          </m:r>
+          <m:sSub>
+            <m:sSubPr>
+              <m:ctrlPr>
+                <w:rPr>
+                  <w:rFonts w:ascii="Cambria Math" w:eastAsiaTheme="minorEastAsia" w:hAnsi="Cambria Math"/>
+                  <w:i/>
+                  <w:iCs/>
+                  <w:strike/>
+                </w:rPr>
+              </m:ctrlPr>
+            </m:sSubPr>
+            <m:e>
+              <m:r>
+                <w:rPr>
+                  <w:rFonts w:ascii="Cambria Math" w:eastAsiaTheme="minorEastAsia" w:hAnsi="Cambria Math"/>
+                  <w:strike/>
+                </w:rPr>
+                <m:t>B</m:t>
+              </m:r>
+            </m:e>
+            <m:sub>
+              <m:r>
+                <w:rPr>
+                  <w:rFonts w:ascii="Cambria Math" w:eastAsiaTheme="minorEastAsia" w:hAnsi="Cambria Math"/>
+                  <w:strike/>
+                </w:rPr>
+                <m:t>i,j</m:t>
+              </m:r>
+            </m:sub>
+          </m:sSub>
+          <m:r>
+            <w:rPr>
+              <w:rFonts w:ascii="Cambria Math" w:eastAsiaTheme="minorEastAsia" w:hAnsi="Cambria Math"/>
+              <w:strike/>
+            </w:rPr>
+            <m:t>)</m:t>
+          </m:r>
+        </m:oMath>
+      </m:oMathPara>
+    </w:p>
+    <w:p>
+      <w:r>
+        <w:rPr>
+          <w:rFonts w:ascii="Courier New" w:hAnsi="Courier New" w:cs="Courier New"/>
+          <w:noProof/>
+          <w:color w:val="000000"/>
+          <w:bdr w:val="none" w:sz="0" w:space="0" w:color="auto" w:frame="1"/>
+          <w:shd w:val="clear" w:color="auto" w:fill="D9D2E9"/>
+        </w:rPr>
+        <w:drawing>
+          <wp:inline distT="0" distB="0" distL="0" distR="0" wp14:anchorId="302F8666" wp14:editId="0BFE1F36">
+            <wp:extent cx="5943600" cy="1971675"/>
+            <wp:effectExtent l="0" t="0" r="0" b="9525"/>
+            <wp:docPr id="566943245" name="Picture 3" descr="Image 2.1- Test cases of generated from removing the OBB Black Stone constraint."/>
+            <wp:cNvGraphicFramePr>
+              <a:graphicFrameLocks xmlns:a="http://schemas.openxmlformats.org/drawingml/2006/main" noChangeAspect="1"/>
+            </wp:cNvGraphicFramePr>
+            <a:graphic xmlns:a="http://schemas.openxmlformats.org/drawingml/2006/main">
+              <a:graphicData uri="http://schemas.openxmlformats.org/drawingml/2006/picture">
+                <pic:pic xmlns:pic="http://schemas.openxmlformats.org/drawingml/2006/picture">
+                  <pic:nvPicPr>
+                    <pic:cNvPr id="566943245" name="Picture 3" descr="Image 2.1- Test cases of generated from removing the OBB Black Stone constraint."/>
+                    <pic:cNvPicPr>
+                      <a:picLocks noChangeAspect="1" noChangeArrowheads="1"/>
+                    </pic:cNvPicPr>
+                  </pic:nvPicPr>
+                  <pic:blipFill>
+                    <a:blip r:embed="rId14">
+                      <a:extLst>
+                        <a:ext uri="{28A0092B-C50C-407E-A947-70E740481C1C}">
+                          <a14:useLocalDpi xmlns:a14="http://schemas.microsoft.com/office/drawing/2010/main" val="0"/>
+                        </a:ext>
+                      </a:extLst>
+                    </a:blip>
+                    <a:srcRect/>
+                    <a:stretch>
+                      <a:fillRect/>
+                    </a:stretch>
+                  </pic:blipFill>
+                  <pic:spPr bwMode="auto">
+                    <a:xfrm>
+                      <a:off x="0" y="0"/>
+                      <a:ext cx="5943600" cy="1971675"/>
+                    </a:xfrm>
+                    <a:prstGeom prst="rect">
+                      <a:avLst/>
+                    </a:prstGeom>
+                    <a:noFill/>
+                    <a:ln>
+                      <a:noFill/>
+                    </a:ln>
+                  </pic:spPr>
+                </pic:pic>
+              </a:graphicData>
+            </a:graphic>
+          </wp:inline>
+        </w:drawing>
+      </w:r>
+    </w:p>
+    <w:p>
+      <w:r>
+        <w:rPr>
+          <w:rFonts w:ascii="Courier New" w:hAnsi="Courier New" w:cs="Courier New"/>
+          <w:noProof/>
+          <w:color w:val="000000"/>
+          <w:bdr w:val="none" w:sz="0" w:space="0" w:color="auto" w:frame="1"/>
+          <w:shd w:val="clear" w:color="auto" w:fill="D9D2E9"/>
+        </w:rPr>
+        <w:drawing>
+          <wp:inline distT="0" distB="0" distL="0" distR="0" wp14:anchorId="1EF10315" wp14:editId="3F47D3DA">
+            <wp:extent cx="5943600" cy="5553075"/>
+            <wp:effectExtent l="0" t="0" r="0" b="9525"/>
+            <wp:docPr id="936960796" name="Picture 4" descr="Image 2.2- Test cases of generated from removing the OBB Black Stone constraint, specific test cases that show stones not being surrounded."/>
+            <wp:cNvGraphicFramePr>
+              <a:graphicFrameLocks xmlns:a="http://schemas.openxmlformats.org/drawingml/2006/main" noChangeAspect="1"/>
+            </wp:cNvGraphicFramePr>
+            <a:graphic xmlns:a="http://schemas.openxmlformats.org/drawingml/2006/main">
+              <a:graphicData uri="http://schemas.openxmlformats.org/drawingml/2006/picture">
+                <pic:pic xmlns:pic="http://schemas.openxmlformats.org/drawingml/2006/picture">
+                  <pic:nvPicPr>
+                    <pic:cNvPr id="936960796" name="Picture 4" descr="Image 2.2- Test cases of generated from removing the OBB Black Stone constraint, specific test cases that show stones not being surrounded."/>
+                    <pic:cNvPicPr>
+                      <a:picLocks noChangeAspect="1" noChangeArrowheads="1"/>
+                    </pic:cNvPicPr>
+                  </pic:nvPicPr>
+                  <pic:blipFill rotWithShape="1">
+                    <a:blip r:embed="rId15">
+                      <a:extLst>
+                        <a:ext uri="{28A0092B-C50C-407E-A947-70E740481C1C}">
+                          <a14:useLocalDpi xmlns:a14="http://schemas.microsoft.com/office/drawing/2010/main" val="0"/>
+                        </a:ext>
+                      </a:extLst>
+                    </a:blip>
+                    <a:srcRect t="2671"/>
+                    <a:stretch/>
+                  </pic:blipFill>
+                  <pic:spPr bwMode="auto">
+                    <a:xfrm>
+                      <a:off x="0" y="0"/>
+                      <a:ext cx="5943600" cy="5553075"/>
+                    </a:xfrm>
+                    <a:prstGeom prst="rect">
+                      <a:avLst/>
+                    </a:prstGeom>
+                    <a:noFill/>
+                    <a:ln>
+                      <a:noFill/>
+                    </a:ln>
+                    <a:extLst>
+                      <a:ext uri="{53640926-AAD7-44D8-BBD7-CCE9431645EC}">
+                        <a14:shadowObscured xmlns:a14="http://schemas.microsoft.com/office/drawing/2010/main"/>
+                      </a:ext>
+                    </a:extLst>
+                  </pic:spPr>
+                </pic:pic>
+              </a:graphicData>
+            </a:graphic>
+          </wp:inline>
+        </w:drawing>
+      </w:r>
+    </w:p>
+    <w:p>
+      <w:pPr>
+        <w:numPr>
+          <w:ilvl w:val="0"/>
+          <w:numId w:val="15"/>
+        </w:numPr>
+      </w:pPr>
+      <w:r>
+        <w:t>When we removed this constraint, it led to white stones along the edges of the board to assume there were liberties instead of being blocked off. </w:t>
+      </w:r>
+    </w:p>
+    <w:p>
+      <w:pPr>
+        <w:numPr>
+          <w:ilvl w:val="0"/>
+          <w:numId w:val="15"/>
+        </w:numPr>
+      </w:pPr>
+      <w:r>
+        <w:lastRenderedPageBreak/>
+        <w:t>(</w:t>
+      </w:r>
+      <w:r>
+        <w:t>Image 2 Case 2</w:t>
+      </w:r>
+      <w:r>
+        <w:t>):</w:t>
+      </w:r>
+      <w:r>
+        <w:t xml:space="preserve"> the stone on (1,0) should be surrounded, but because one of its neighbours is the border, it lacks that proposition needed to deem it a surrounded stone- thereby failing the test case.</w:t>
+      </w:r>
+    </w:p>
+    <w:p>
+      <w:pPr>
+        <w:numPr>
+          <w:ilvl w:val="0"/>
+          <w:numId w:val="15"/>
+        </w:numPr>
+      </w:pPr>
+      <w:r>
+        <w:t>(</w:t>
+      </w:r>
+      <w:r>
+        <w:t>Image 2 Case 4</w:t>
+      </w:r>
+      <w:r>
+        <w:t>):</w:t>
+      </w:r>
+      <w:r>
+        <w:t xml:space="preserve"> </w:t>
+      </w:r>
+      <w:r>
+        <w:t>all</w:t>
+      </w:r>
+      <w:r>
+        <w:t xml:space="preserve"> the stones adjacent to the border are not seen as surrounded (notice the difference in emoji, surrounded stones are marked with a red slash and circle outline)</w:t>
+      </w:r>
+    </w:p>
+    <w:p/>
+    <w:p>
+      <w:pPr>
+        <w:pStyle w:val="Heading1"/>
+      </w:pPr>
+      <w:r>
+        <w:t>Jape Proof Ideas</w:t>
+      </w:r>
+    </w:p>
+    <w:p>
+      <w:pPr>
         <w:rPr>
           <w:i/>
           <w:iCs/>
@@ -1305,203 +2499,231 @@
           <w:i/>
           <w:iCs/>
         </w:rPr>
-        <w:t xml:space="preserve">List all the ways that you have </w:t>
-      </w:r>
+        <w:t xml:space="preserve">List the ideas you </w:t>
+      </w:r>
+      <w:proofErr w:type="gramStart"/>
       <w:r>
         <w:rPr>
           <w:i/>
           <w:iCs/>
         </w:rPr>
-        <w:t>explored your model – not only the final version, but intermediate versions as well. See (C3) in the project description for ideas.</w:t>
-      </w:r>
-    </w:p>
-    <w:p>
-      <w:r>
-        <w:lastRenderedPageBreak/>
-        <w:t>It seems that our initial model works pretty well, having correctly evaluated most edge cases we could think of.</w:t>
-      </w:r>
-    </w:p>
-    <w:p/>
-    <w:p>
-      <w:pPr>
-        <w:pStyle w:val="Heading1"/>
-      </w:pPr>
-      <w:r>
-        <w:t>Jape Proof Ideas</w:t>
-      </w:r>
-    </w:p>
-    <w:p>
-      <w:pPr>
+        <w:t>have to</w:t>
+      </w:r>
+      <w:proofErr w:type="gramEnd"/>
+      <w:r>
         <w:rPr>
           <w:i/>
           <w:iCs/>
         </w:rPr>
-      </w:pPr>
+        <w:t xml:space="preserve"> build </w:t>
+      </w:r>
+      <w:proofErr w:type="spellStart"/>
       <w:r>
         <w:rPr>
           <w:i/>
           <w:iCs/>
         </w:rPr>
-        <w:t>List the ideas you have to build sequents &amp; proofs that relate to your project.</w:t>
-      </w:r>
-    </w:p>
-    <w:p>
-      <w:r>
-        <w:t xml:space="preserve">For a single white </w:t>
-      </w:r>
-      <w:r>
-        <w:t>stone</w:t>
-      </w:r>
-      <w:r>
-        <w:t xml:space="preserve"> that is surrounded by black </w:t>
-      </w:r>
-      <w:r>
-        <w:t>stones</w:t>
-      </w:r>
-      <w:r>
-        <w:t xml:space="preserve">, prove that it is </w:t>
-      </w:r>
-      <w:r>
-        <w:t>surrounded</w:t>
-      </w:r>
-      <w:r>
-        <w:t>.</w:t>
-      </w:r>
-    </w:p>
-    <w:p>
-      <w:r>
-        <w:t xml:space="preserve">If there are no white </w:t>
-      </w:r>
-      <w:r>
-        <w:t>stone</w:t>
-      </w:r>
-      <w:r>
-        <w:t xml:space="preserve">s, </w:t>
-      </w:r>
-      <w:r>
-        <w:t xml:space="preserve">prove that </w:t>
-      </w:r>
-      <w:r>
-        <w:t xml:space="preserve">all white </w:t>
-      </w:r>
-      <w:r>
-        <w:t>stones</w:t>
-      </w:r>
-      <w:r>
-        <w:t xml:space="preserve"> are captured.</w:t>
-      </w:r>
-    </w:p>
-    <w:p>
-      <w:r>
-        <w:t xml:space="preserve">If the board is all white </w:t>
-      </w:r>
-      <w:r>
-        <w:t>stone</w:t>
-      </w:r>
-      <w:r>
-        <w:t xml:space="preserve">s, </w:t>
-      </w:r>
-      <w:r>
-        <w:t xml:space="preserve">prove that </w:t>
-      </w:r>
-      <w:r>
-        <w:t xml:space="preserve">all white </w:t>
-      </w:r>
-      <w:r>
-        <w:t>stone</w:t>
-      </w:r>
-      <w:r>
-        <w:t>s are captured.</w:t>
-      </w:r>
-    </w:p>
-    <w:p>
-      <w:r>
-        <w:t xml:space="preserve">If </w:t>
-      </w:r>
-      <w:r>
-        <w:t xml:space="preserve">there exists </w:t>
-      </w:r>
-      <w:r>
-        <w:t xml:space="preserve">a position </w:t>
-      </w:r>
-      <w:r>
-        <w:t xml:space="preserve">that </w:t>
-      </w:r>
-      <w:r>
-        <w:t xml:space="preserve">is out of bounds, then there </w:t>
-      </w:r>
-      <w:r>
-        <w:t>exists</w:t>
-      </w:r>
-      <w:r>
-        <w:t xml:space="preserve"> a black </w:t>
-      </w:r>
-      <w:r>
-        <w:t>stone.</w:t>
-      </w:r>
-    </w:p>
-    <w:p>
-      <w:r>
-        <w:t xml:space="preserve">If a </w:t>
-      </w:r>
-      <w:r>
-        <w:t>board has all</w:t>
-      </w:r>
-      <w:r>
-        <w:t xml:space="preserve"> white stone </w:t>
-      </w:r>
-      <w:r>
-        <w:t xml:space="preserve">prove </w:t>
-      </w:r>
-      <w:r>
-        <w:t>t</w:t>
-      </w:r>
-      <w:r>
-        <w:t xml:space="preserve">here are no </w:t>
-      </w:r>
-      <w:r>
-        <w:t>black stone</w:t>
-      </w:r>
-      <w:r>
-        <w:t>s</w:t>
-      </w:r>
-      <w:r>
-        <w:t xml:space="preserve">. </w:t>
-      </w:r>
-    </w:p>
-    <w:p>
-      <w:r>
-        <w:t xml:space="preserve">For a single white </w:t>
-      </w:r>
-      <w:r>
-        <w:t>stone</w:t>
-      </w:r>
-      <w:r>
-        <w:t xml:space="preserve"> surrounded by two black stones</w:t>
-      </w:r>
-      <w:r>
-        <w:t>, prove it is not captured.</w:t>
-      </w:r>
-    </w:p>
-    <w:p>
-      <w:r>
-        <w:t>Some mostly completed proofs can be found adjacent to this file.</w:t>
-      </w:r>
-    </w:p>
-    <w:p>
-      <w:pPr>
+        <w:t>sequents</w:t>
+      </w:r>
+      <w:proofErr w:type="spellEnd"/>
+      <w:r>
         <w:rPr>
           <w:i/>
           <w:iCs/>
         </w:rPr>
-      </w:pPr>
-    </w:p>
-    <w:p>
-      <w:pPr>
-        <w:pStyle w:val="Heading1"/>
-      </w:pPr>
-      <w:r>
-        <w:t>Requested Feedback</w:t>
+        <w:t xml:space="preserve"> &amp; proofs that relate to your project.</w:t>
+      </w:r>
+    </w:p>
+    <w:p>
+      <w:pPr>
+        <w:pStyle w:val="ListParagraph"/>
+        <w:numPr>
+          <w:ilvl w:val="0"/>
+          <w:numId w:val="11"/>
+        </w:numPr>
+      </w:pPr>
+      <w:r>
+        <w:t xml:space="preserve">For a single white </w:t>
+      </w:r>
+      <w:r>
+        <w:t>stone</w:t>
+      </w:r>
+      <w:r>
+        <w:t xml:space="preserve"> that is surrounded by black </w:t>
+      </w:r>
+      <w:r>
+        <w:t>stones</w:t>
+      </w:r>
+      <w:r>
+        <w:t xml:space="preserve">, prove that it is </w:t>
+      </w:r>
+      <w:r>
+        <w:t>surrounded</w:t>
+      </w:r>
+      <w:r>
+        <w:t>.</w:t>
+      </w:r>
+    </w:p>
+    <w:p>
+      <w:pPr>
+        <w:pStyle w:val="ListParagraph"/>
+        <w:numPr>
+          <w:ilvl w:val="0"/>
+          <w:numId w:val="11"/>
+        </w:numPr>
+      </w:pPr>
+      <w:r>
+        <w:t xml:space="preserve">If there are no white </w:t>
+      </w:r>
+      <w:r>
+        <w:t>stone</w:t>
+      </w:r>
+      <w:r>
+        <w:t xml:space="preserve">s, </w:t>
+      </w:r>
+      <w:r>
+        <w:t xml:space="preserve">prove that </w:t>
+      </w:r>
+      <w:r>
+        <w:t xml:space="preserve">all white </w:t>
+      </w:r>
+      <w:r>
+        <w:t>stones</w:t>
+      </w:r>
+      <w:r>
+        <w:t xml:space="preserve"> are captured.</w:t>
+      </w:r>
+    </w:p>
+    <w:p>
+      <w:pPr>
+        <w:pStyle w:val="ListParagraph"/>
+        <w:numPr>
+          <w:ilvl w:val="0"/>
+          <w:numId w:val="11"/>
+        </w:numPr>
+      </w:pPr>
+      <w:r>
+        <w:t xml:space="preserve">If the board is all white </w:t>
+      </w:r>
+      <w:r>
+        <w:t>stone</w:t>
+      </w:r>
+      <w:r>
+        <w:t xml:space="preserve">s, </w:t>
+      </w:r>
+      <w:r>
+        <w:t xml:space="preserve">prove that </w:t>
+      </w:r>
+      <w:r>
+        <w:t xml:space="preserve">all white </w:t>
+      </w:r>
+      <w:r>
+        <w:t>stone</w:t>
+      </w:r>
+      <w:r>
+        <w:t>s are captured.</w:t>
+      </w:r>
+    </w:p>
+    <w:p>
+      <w:pPr>
+        <w:pStyle w:val="ListParagraph"/>
+        <w:numPr>
+          <w:ilvl w:val="0"/>
+          <w:numId w:val="11"/>
+        </w:numPr>
+      </w:pPr>
+      <w:r>
+        <w:t xml:space="preserve">If </w:t>
+      </w:r>
+      <w:r>
+        <w:t xml:space="preserve">there exists </w:t>
+      </w:r>
+      <w:r>
+        <w:t xml:space="preserve">a position </w:t>
+      </w:r>
+      <w:r>
+        <w:t xml:space="preserve">that </w:t>
+      </w:r>
+      <w:r>
+        <w:t xml:space="preserve">is out of bounds, then there </w:t>
+      </w:r>
+      <w:r>
+        <w:t>exists</w:t>
+      </w:r>
+      <w:r>
+        <w:t xml:space="preserve"> a black </w:t>
+      </w:r>
+      <w:r>
+        <w:t>stone.</w:t>
+      </w:r>
+    </w:p>
+    <w:p>
+      <w:pPr>
+        <w:pStyle w:val="ListParagraph"/>
+        <w:numPr>
+          <w:ilvl w:val="0"/>
+          <w:numId w:val="11"/>
+        </w:numPr>
+      </w:pPr>
+      <w:r>
+        <w:t xml:space="preserve">If a </w:t>
+      </w:r>
+      <w:r>
+        <w:t>board has all</w:t>
+      </w:r>
+      <w:r>
+        <w:t xml:space="preserve"> white stone </w:t>
+      </w:r>
+      <w:r>
+        <w:t xml:space="preserve">prove </w:t>
+      </w:r>
+      <w:r>
+        <w:t>t</w:t>
+      </w:r>
+      <w:r>
+        <w:t xml:space="preserve">here are no </w:t>
+      </w:r>
+      <w:r>
+        <w:t>black stone</w:t>
+      </w:r>
+      <w:r>
+        <w:t>s</w:t>
+      </w:r>
+      <w:r>
+        <w:t xml:space="preserve">. </w:t>
+      </w:r>
+    </w:p>
+    <w:p>
+      <w:pPr>
+        <w:pStyle w:val="ListParagraph"/>
+        <w:numPr>
+          <w:ilvl w:val="0"/>
+          <w:numId w:val="11"/>
+        </w:numPr>
+      </w:pPr>
+      <w:r>
+        <w:t xml:space="preserve">For a single white </w:t>
+      </w:r>
+      <w:r>
+        <w:t>stone</w:t>
+      </w:r>
+      <w:r>
+        <w:t xml:space="preserve"> surrounded by two black stones</w:t>
+      </w:r>
+      <w:r>
+        <w:t>, prove it is not captured.</w:t>
+      </w:r>
+    </w:p>
+    <w:p>
+      <w:pPr>
+        <w:pStyle w:val="ListParagraph"/>
+        <w:numPr>
+          <w:ilvl w:val="0"/>
+          <w:numId w:val="11"/>
+        </w:numPr>
+      </w:pPr>
+      <w:r>
+        <w:t>Some mostly completed proofs can be found adjacent to this file.</w:t>
       </w:r>
     </w:p>
     <w:p>
@@ -1511,6 +2733,17 @@
           <w:iCs/>
         </w:rPr>
       </w:pPr>
+    </w:p>
+    <w:p>
+      <w:pPr>
+        <w:pStyle w:val="Heading1"/>
+      </w:pPr>
+      <w:r>
+        <w:lastRenderedPageBreak/>
+        <w:t>Requested Feedback</w:t>
+      </w:r>
+    </w:p>
+    <w:p>
       <w:r>
         <w:rPr>
           <w:i/>
@@ -1519,7 +2752,74 @@
         <w:t>Provide 2-3 questions you’d like the TA’s and other students to comment on.</w:t>
       </w:r>
     </w:p>
+    <w:p>
+      <w:pPr>
+        <w:pStyle w:val="ListParagraph"/>
+        <w:numPr>
+          <w:ilvl w:val="0"/>
+          <w:numId w:val="21"/>
+        </w:numPr>
+      </w:pPr>
+      <w:r>
+        <w:t>What are some possible extensions that can be implemented to increase the complexity of the model?</w:t>
+      </w:r>
+      <w:r>
+        <w:t xml:space="preserve"> Do we need to increase the complexity of our model?</w:t>
+      </w:r>
+    </w:p>
+    <w:p>
+      <w:pPr>
+        <w:pStyle w:val="ListParagraph"/>
+        <w:numPr>
+          <w:ilvl w:val="0"/>
+          <w:numId w:val="21"/>
+        </w:numPr>
+      </w:pPr>
+      <w:r>
+        <w:t>Are our Jape proofs of the right level of complexity?</w:t>
+      </w:r>
+    </w:p>
+    <w:p>
+      <w:pPr>
+        <w:pStyle w:val="ListParagraph"/>
+        <w:numPr>
+          <w:ilvl w:val="0"/>
+          <w:numId w:val="21"/>
+        </w:numPr>
+      </w:pPr>
+      <w:r>
+        <w:t>Are there any additional constraints which may need to be implemented?</w:t>
+      </w:r>
+    </w:p>
+    <w:p>
+      <w:pPr>
+        <w:pStyle w:val="ListParagraph"/>
+        <w:numPr>
+          <w:ilvl w:val="0"/>
+          <w:numId w:val="21"/>
+        </w:numPr>
+      </w:pPr>
+      <w:r>
+        <w:t xml:space="preserve">What other </w:t>
+      </w:r>
+      <w:r>
+        <w:t>ways of exploration do you see fits our problem/model?</w:t>
+      </w:r>
+    </w:p>
     <w:p/>
+    <w:p>
+      <w:pPr>
+        <w:rPr>
+          <w:rFonts w:asciiTheme="majorHAnsi" w:eastAsiaTheme="majorEastAsia" w:hAnsiTheme="majorHAnsi" w:cstheme="majorBidi"/>
+          <w:color w:val="2F5496" w:themeColor="accent1" w:themeShade="BF"/>
+          <w:sz w:val="32"/>
+          <w:szCs w:val="32"/>
+        </w:rPr>
+      </w:pPr>
+      <w:r>
+        <w:br w:type="page"/>
+      </w:r>
+    </w:p>
     <w:p>
       <w:pPr>
         <w:pStyle w:val="Heading1"/>
@@ -1611,7 +2911,7 @@
         <w:pStyle w:val="ListParagraph"/>
         <w:numPr>
           <w:ilvl w:val="0"/>
-          <w:numId w:val="9"/>
+          <w:numId w:val="19"/>
         </w:numPr>
       </w:pPr>
       <w:r>
@@ -1621,7 +2921,17 @@
         <w:t xml:space="preserve"> </w:t>
       </w:r>
       <w:r>
-        <w:t>(i,j)</w:t>
+        <w:t>(</w:t>
+      </w:r>
+      <w:proofErr w:type="spellStart"/>
+      <w:proofErr w:type="gramStart"/>
+      <w:r>
+        <w:t>i,j</w:t>
+      </w:r>
+      <w:proofErr w:type="spellEnd"/>
+      <w:proofErr w:type="gramEnd"/>
+      <w:r>
+        <w:t>)</w:t>
       </w:r>
       <w:r>
         <w:t xml:space="preserve">: There is a white </w:t>
@@ -1630,7 +2940,15 @@
         <w:t>stone</w:t>
       </w:r>
       <w:r>
-        <w:t xml:space="preserve"> at position (i,j)</w:t>
+        <w:t xml:space="preserve"> at position (</w:t>
+      </w:r>
+      <w:proofErr w:type="spellStart"/>
+      <w:r>
+        <w:t>i,j</w:t>
+      </w:r>
+      <w:proofErr w:type="spellEnd"/>
+      <w:r>
+        <w:t>)</w:t>
       </w:r>
     </w:p>
     <w:p>
@@ -1638,17 +2956,35 @@
         <w:pStyle w:val="ListParagraph"/>
         <w:numPr>
           <w:ilvl w:val="0"/>
-          <w:numId w:val="9"/>
+          <w:numId w:val="19"/>
         </w:numPr>
       </w:pPr>
       <w:r>
-        <w:t xml:space="preserve">Black(i,j): There is a black </w:t>
+        <w:t>Black(</w:t>
+      </w:r>
+      <w:proofErr w:type="spellStart"/>
+      <w:proofErr w:type="gramStart"/>
+      <w:r>
+        <w:t>i,j</w:t>
+      </w:r>
+      <w:proofErr w:type="spellEnd"/>
+      <w:proofErr w:type="gramEnd"/>
+      <w:r>
+        <w:t xml:space="preserve">): There is a black </w:t>
       </w:r>
       <w:r>
         <w:t>stone</w:t>
       </w:r>
       <w:r>
-        <w:t xml:space="preserve"> at position (i,j)</w:t>
+        <w:t xml:space="preserve"> at position (</w:t>
+      </w:r>
+      <w:proofErr w:type="spellStart"/>
+      <w:r>
+        <w:t>i,j</w:t>
+      </w:r>
+      <w:proofErr w:type="spellEnd"/>
+      <w:r>
+        <w:t>)</w:t>
       </w:r>
     </w:p>
     <w:p>
@@ -1656,17 +2992,35 @@
         <w:pStyle w:val="ListParagraph"/>
         <w:numPr>
           <w:ilvl w:val="0"/>
-          <w:numId w:val="9"/>
+          <w:numId w:val="19"/>
         </w:numPr>
       </w:pPr>
       <w:r>
-        <w:t xml:space="preserve">Surround(i,j): The </w:t>
+        <w:t>Surround(</w:t>
+      </w:r>
+      <w:proofErr w:type="spellStart"/>
+      <w:proofErr w:type="gramStart"/>
+      <w:r>
+        <w:t>i,j</w:t>
+      </w:r>
+      <w:proofErr w:type="spellEnd"/>
+      <w:proofErr w:type="gramEnd"/>
+      <w:r>
+        <w:t xml:space="preserve">): The </w:t>
       </w:r>
       <w:r>
         <w:t>stone</w:t>
       </w:r>
       <w:r>
-        <w:t xml:space="preserve"> at location i,j is surrounded in all cardinal directions</w:t>
+        <w:t xml:space="preserve"> at location </w:t>
+      </w:r>
+      <w:proofErr w:type="spellStart"/>
+      <w:r>
+        <w:t>i,j</w:t>
+      </w:r>
+      <w:proofErr w:type="spellEnd"/>
+      <w:r>
+        <w:t xml:space="preserve"> is surrounded in all cardinal directions</w:t>
       </w:r>
       <w:r>
         <w:t xml:space="preserve"> by other stones</w:t>
@@ -1680,7 +3034,7 @@
         <w:pStyle w:val="ListParagraph"/>
         <w:numPr>
           <w:ilvl w:val="0"/>
-          <w:numId w:val="9"/>
+          <w:numId w:val="19"/>
         </w:numPr>
       </w:pPr>
       <w:r>
@@ -1690,10 +3044,28 @@
         <w:t>ut</w:t>
       </w:r>
       <w:r>
-        <w:t>(i,j): T</w:t>
-      </w:r>
-      <w:r>
-        <w:t xml:space="preserve">he position (i,j) is outside of the bounds of the board. </w:t>
+        <w:t>(</w:t>
+      </w:r>
+      <w:proofErr w:type="spellStart"/>
+      <w:proofErr w:type="gramStart"/>
+      <w:r>
+        <w:t>i,j</w:t>
+      </w:r>
+      <w:proofErr w:type="spellEnd"/>
+      <w:proofErr w:type="gramEnd"/>
+      <w:r>
+        <w:t>): T</w:t>
+      </w:r>
+      <w:r>
+        <w:t>he position (</w:t>
+      </w:r>
+      <w:proofErr w:type="spellStart"/>
+      <w:r>
+        <w:t>i,j</w:t>
+      </w:r>
+      <w:proofErr w:type="spellEnd"/>
+      <w:r>
+        <w:t xml:space="preserve">) is outside of the bounds of the board. </w:t>
       </w:r>
     </w:p>
     <w:p>
@@ -1701,7 +3073,7 @@
         <w:pStyle w:val="ListParagraph"/>
         <w:numPr>
           <w:ilvl w:val="0"/>
-          <w:numId w:val="9"/>
+          <w:numId w:val="19"/>
         </w:numPr>
       </w:pPr>
       <w:r>
@@ -1722,7 +3094,7 @@
         <w:pStyle w:val="ListParagraph"/>
         <w:numPr>
           <w:ilvl w:val="0"/>
-          <w:numId w:val="9"/>
+          <w:numId w:val="19"/>
         </w:numPr>
       </w:pPr>
       <w:r>
@@ -1745,14 +3117,10 @@
         <w:pStyle w:val="ListParagraph"/>
         <w:numPr>
           <w:ilvl w:val="0"/>
-          <w:numId w:val="10"/>
+          <w:numId w:val="20"/>
         </w:numPr>
       </w:pPr>
       <w:r>
-        <w:rPr>
-          <w:sz w:val="20"/>
-          <w:szCs w:val="20"/>
-        </w:rPr>
         <w:t>Stones of two types cannot share the same position.</w:t>
       </w:r>
     </w:p>
@@ -1761,7 +3129,7 @@
         <w:pStyle w:val="ListParagraph"/>
         <w:numPr>
           <w:ilvl w:val="1"/>
-          <w:numId w:val="10"/>
+          <w:numId w:val="20"/>
         </w:numPr>
       </w:pPr>
       <m:oMath>
@@ -1856,28 +3224,16 @@
         <w:pStyle w:val="ListParagraph"/>
         <w:numPr>
           <w:ilvl w:val="0"/>
-          <w:numId w:val="10"/>
+          <w:numId w:val="20"/>
         </w:numPr>
       </w:pPr>
       <w:r>
-        <w:rPr>
-          <w:sz w:val="20"/>
-          <w:szCs w:val="20"/>
-        </w:rPr>
         <w:t xml:space="preserve">Any position that is out of bounds </w:t>
       </w:r>
       <w:r>
-        <w:rPr>
-          <w:sz w:val="20"/>
-          <w:szCs w:val="20"/>
-        </w:rPr>
         <w:t xml:space="preserve">is considered a black </w:t>
       </w:r>
       <w:r>
-        <w:rPr>
-          <w:sz w:val="20"/>
-          <w:szCs w:val="20"/>
-        </w:rPr>
         <w:t>stone.</w:t>
       </w:r>
     </w:p>
@@ -1886,7 +3242,7 @@
         <w:pStyle w:val="ListParagraph"/>
         <w:numPr>
           <w:ilvl w:val="1"/>
-          <w:numId w:val="10"/>
+          <w:numId w:val="20"/>
         </w:numPr>
       </w:pPr>
       <m:oMath>
@@ -1894,55 +3250,7 @@
           <w:rPr>
             <w:rFonts w:ascii="Cambria Math" w:eastAsiaTheme="minorEastAsia" w:hAnsi="Cambria Math"/>
           </w:rPr>
-          <m:t>∀i.∀j.(</m:t>
-        </m:r>
-        <m:r>
-          <w:rPr>
-            <w:rFonts w:ascii="Cambria Math" w:eastAsiaTheme="minorEastAsia" w:hAnsi="Cambria Math"/>
-          </w:rPr>
-          <m:t>O</m:t>
-        </m:r>
-        <m:r>
-          <w:rPr>
-            <w:rFonts w:ascii="Cambria Math" w:eastAsiaTheme="minorEastAsia" w:hAnsi="Cambria Math"/>
-          </w:rPr>
-          <m:t>ut</m:t>
-        </m:r>
-        <m:r>
-          <w:rPr>
-            <w:rFonts w:ascii="Cambria Math" w:eastAsiaTheme="minorEastAsia" w:hAnsi="Cambria Math"/>
-          </w:rPr>
-          <m:t>(i,j)</m:t>
-        </m:r>
-        <m:r>
-          <w:rPr>
-            <w:rFonts w:ascii="Cambria Math" w:eastAsiaTheme="minorEastAsia" w:hAnsi="Cambria Math"/>
-          </w:rPr>
-          <m:t>→</m:t>
-        </m:r>
-        <m:r>
-          <w:rPr>
-            <w:rFonts w:ascii="Cambria Math" w:eastAsiaTheme="minorEastAsia" w:hAnsi="Cambria Math"/>
-          </w:rPr>
-          <m:t>B</m:t>
-        </m:r>
-        <m:r>
-          <w:rPr>
-            <w:rFonts w:ascii="Cambria Math" w:eastAsiaTheme="minorEastAsia" w:hAnsi="Cambria Math"/>
-          </w:rPr>
-          <m:t>lack</m:t>
-        </m:r>
-        <m:r>
-          <w:rPr>
-            <w:rFonts w:ascii="Cambria Math" w:eastAsiaTheme="minorEastAsia" w:hAnsi="Cambria Math"/>
-          </w:rPr>
-          <m:t>(i,j)</m:t>
-        </m:r>
-        <m:r>
-          <w:rPr>
-            <w:rFonts w:ascii="Cambria Math" w:eastAsiaTheme="minorEastAsia" w:hAnsi="Cambria Math"/>
-          </w:rPr>
-          <m:t>)</m:t>
+          <m:t>∀i.∀j.(Out(i,j)→Black(i,j))</m:t>
         </m:r>
       </m:oMath>
     </w:p>
@@ -1951,14 +3259,10 @@
         <w:pStyle w:val="ListParagraph"/>
         <w:numPr>
           <w:ilvl w:val="0"/>
-          <w:numId w:val="10"/>
+          <w:numId w:val="20"/>
         </w:numPr>
       </w:pPr>
       <w:r>
-        <w:rPr>
-          <w:sz w:val="20"/>
-          <w:szCs w:val="20"/>
-        </w:rPr>
         <w:t>If a white stone is surrounded by white or black stones in each cardinal direction, then it is surrounded.</w:t>
       </w:r>
     </w:p>
@@ -1967,7 +3271,7 @@
         <w:pStyle w:val="ListParagraph"/>
         <w:numPr>
           <w:ilvl w:val="1"/>
-          <w:numId w:val="10"/>
+          <w:numId w:val="20"/>
         </w:numPr>
       </w:pPr>
       <m:oMath>
@@ -1975,7 +3279,6 @@
           <w:rPr>
             <w:rFonts w:ascii="Cambria Math" w:eastAsiaTheme="minorEastAsia" w:hAnsi="Cambria Math"/>
           </w:rPr>
-          <w:lastRenderedPageBreak/>
           <m:t>∀i.∀j.</m:t>
         </m:r>
         <m:d>
@@ -2004,13 +3307,7 @@
                   <w:rPr>
                     <w:rFonts w:ascii="Cambria Math" w:eastAsiaTheme="minorEastAsia" w:hAnsi="Cambria Math"/>
                   </w:rPr>
-                  <m:t>W</m:t>
-                </m:r>
-                <m:r>
-                  <w:rPr>
-                    <w:rFonts w:ascii="Cambria Math" w:eastAsiaTheme="minorEastAsia" w:hAnsi="Cambria Math"/>
-                  </w:rPr>
-                  <m:t>hite</m:t>
+                  <m:t>White</m:t>
                 </m:r>
                 <m:d>
                   <m:dPr>
@@ -2052,13 +3349,7 @@
                       <w:rPr>
                         <w:rFonts w:ascii="Cambria Math" w:eastAsiaTheme="minorEastAsia" w:hAnsi="Cambria Math"/>
                       </w:rPr>
-                      <m:t>W</m:t>
-                    </m:r>
-                    <m:r>
-                      <w:rPr>
-                        <w:rFonts w:ascii="Cambria Math" w:eastAsiaTheme="minorEastAsia" w:hAnsi="Cambria Math"/>
-                      </w:rPr>
-                      <m:t>hite</m:t>
+                      <m:t>White</m:t>
                     </m:r>
                     <m:d>
                       <m:dPr>
@@ -2083,19 +3374,7 @@
                       <w:rPr>
                         <w:rFonts w:ascii="Cambria Math" w:eastAsiaTheme="minorEastAsia" w:hAnsi="Cambria Math"/>
                       </w:rPr>
-                      <m:t>∨</m:t>
-                    </m:r>
-                    <m:r>
-                      <w:rPr>
-                        <w:rFonts w:ascii="Cambria Math" w:eastAsiaTheme="minorEastAsia" w:hAnsi="Cambria Math"/>
-                      </w:rPr>
-                      <m:t>B</m:t>
-                    </m:r>
-                    <m:r>
-                      <w:rPr>
-                        <w:rFonts w:ascii="Cambria Math" w:eastAsiaTheme="minorEastAsia" w:hAnsi="Cambria Math"/>
-                      </w:rPr>
-                      <m:t>lack</m:t>
+                      <m:t>∨Black</m:t>
                     </m:r>
                     <m:d>
                       <m:dPr>
@@ -2139,13 +3418,7 @@
                       <w:rPr>
                         <w:rFonts w:ascii="Cambria Math" w:eastAsiaTheme="minorEastAsia" w:hAnsi="Cambria Math"/>
                       </w:rPr>
-                      <m:t>W</m:t>
-                    </m:r>
-                    <m:r>
-                      <w:rPr>
-                        <w:rFonts w:ascii="Cambria Math" w:eastAsiaTheme="minorEastAsia" w:hAnsi="Cambria Math"/>
-                      </w:rPr>
-                      <m:t>hite</m:t>
+                      <m:t>White</m:t>
                     </m:r>
                     <m:d>
                       <m:dPr>
@@ -2162,19 +3435,7 @@
                           <w:rPr>
                             <w:rFonts w:ascii="Cambria Math" w:eastAsiaTheme="minorEastAsia" w:hAnsi="Cambria Math"/>
                           </w:rPr>
-                          <m:t>i</m:t>
-                        </m:r>
-                        <m:r>
-                          <w:rPr>
-                            <w:rFonts w:ascii="Cambria Math" w:eastAsiaTheme="minorEastAsia" w:hAnsi="Cambria Math"/>
-                          </w:rPr>
-                          <m:t>-</m:t>
-                        </m:r>
-                        <m:r>
-                          <w:rPr>
-                            <w:rFonts w:ascii="Cambria Math" w:eastAsiaTheme="minorEastAsia" w:hAnsi="Cambria Math"/>
-                          </w:rPr>
-                          <m:t>1,j</m:t>
+                          <m:t>i-1,j</m:t>
                         </m:r>
                       </m:e>
                     </m:d>
@@ -2182,13 +3443,7 @@
                       <w:rPr>
                         <w:rFonts w:ascii="Cambria Math" w:eastAsiaTheme="minorEastAsia" w:hAnsi="Cambria Math"/>
                       </w:rPr>
-                      <m:t>∨B</m:t>
-                    </m:r>
-                    <m:r>
-                      <w:rPr>
-                        <w:rFonts w:ascii="Cambria Math" w:eastAsiaTheme="minorEastAsia" w:hAnsi="Cambria Math"/>
-                      </w:rPr>
-                      <m:t>lack</m:t>
+                      <m:t>∨Black</m:t>
                     </m:r>
                     <m:d>
                       <m:dPr>
@@ -2205,19 +3460,7 @@
                           <w:rPr>
                             <w:rFonts w:ascii="Cambria Math" w:eastAsiaTheme="minorEastAsia" w:hAnsi="Cambria Math"/>
                           </w:rPr>
-                          <m:t>i</m:t>
-                        </m:r>
-                        <m:r>
-                          <w:rPr>
-                            <w:rFonts w:ascii="Cambria Math" w:eastAsiaTheme="minorEastAsia" w:hAnsi="Cambria Math"/>
-                          </w:rPr>
-                          <m:t>-</m:t>
-                        </m:r>
-                        <m:r>
-                          <w:rPr>
-                            <w:rFonts w:ascii="Cambria Math" w:eastAsiaTheme="minorEastAsia" w:hAnsi="Cambria Math"/>
-                          </w:rPr>
-                          <m:t>1,j</m:t>
+                          <m:t>i-1,j</m:t>
                         </m:r>
                       </m:e>
                     </m:d>
@@ -2244,13 +3487,7 @@
                       <w:rPr>
                         <w:rFonts w:ascii="Cambria Math" w:eastAsiaTheme="minorEastAsia" w:hAnsi="Cambria Math"/>
                       </w:rPr>
-                      <m:t>W</m:t>
-                    </m:r>
-                    <m:r>
-                      <w:rPr>
-                        <w:rFonts w:ascii="Cambria Math" w:eastAsiaTheme="minorEastAsia" w:hAnsi="Cambria Math"/>
-                      </w:rPr>
-                      <m:t>hite</m:t>
+                      <m:t>White</m:t>
                     </m:r>
                     <m:d>
                       <m:dPr>
@@ -2267,13 +3504,7 @@
                           <w:rPr>
                             <w:rFonts w:ascii="Cambria Math" w:eastAsiaTheme="minorEastAsia" w:hAnsi="Cambria Math"/>
                           </w:rPr>
-                          <m:t>i,j</m:t>
-                        </m:r>
-                        <m:r>
-                          <w:rPr>
-                            <w:rFonts w:ascii="Cambria Math" w:eastAsiaTheme="minorEastAsia" w:hAnsi="Cambria Math"/>
-                          </w:rPr>
-                          <m:t>+1</m:t>
+                          <m:t>i,j+1</m:t>
                         </m:r>
                       </m:e>
                     </m:d>
@@ -2281,13 +3512,7 @@
                       <w:rPr>
                         <w:rFonts w:ascii="Cambria Math" w:eastAsiaTheme="minorEastAsia" w:hAnsi="Cambria Math"/>
                       </w:rPr>
-                      <m:t>∨B</m:t>
-                    </m:r>
-                    <m:r>
-                      <w:rPr>
-                        <w:rFonts w:ascii="Cambria Math" w:eastAsiaTheme="minorEastAsia" w:hAnsi="Cambria Math"/>
-                      </w:rPr>
-                      <m:t>lack</m:t>
+                      <m:t>∨Black</m:t>
                     </m:r>
                     <m:d>
                       <m:dPr>
@@ -2304,13 +3529,7 @@
                           <w:rPr>
                             <w:rFonts w:ascii="Cambria Math" w:eastAsiaTheme="minorEastAsia" w:hAnsi="Cambria Math"/>
                           </w:rPr>
-                          <m:t>i,j</m:t>
-                        </m:r>
-                        <m:r>
-                          <w:rPr>
-                            <w:rFonts w:ascii="Cambria Math" w:eastAsiaTheme="minorEastAsia" w:hAnsi="Cambria Math"/>
-                          </w:rPr>
-                          <m:t>+1</m:t>
+                          <m:t>i,j+1</m:t>
                         </m:r>
                       </m:e>
                     </m:d>
@@ -2337,13 +3556,7 @@
                       <w:rPr>
                         <w:rFonts w:ascii="Cambria Math" w:eastAsiaTheme="minorEastAsia" w:hAnsi="Cambria Math"/>
                       </w:rPr>
-                      <m:t>W</m:t>
-                    </m:r>
-                    <m:r>
-                      <w:rPr>
-                        <w:rFonts w:ascii="Cambria Math" w:eastAsiaTheme="minorEastAsia" w:hAnsi="Cambria Math"/>
-                      </w:rPr>
-                      <m:t>hite</m:t>
+                      <m:t>White</m:t>
                     </m:r>
                     <m:d>
                       <m:dPr>
@@ -2360,13 +3573,7 @@
                           <w:rPr>
                             <w:rFonts w:ascii="Cambria Math" w:eastAsiaTheme="minorEastAsia" w:hAnsi="Cambria Math"/>
                           </w:rPr>
-                          <m:t>i,j</m:t>
-                        </m:r>
-                        <m:r>
-                          <w:rPr>
-                            <w:rFonts w:ascii="Cambria Math" w:eastAsiaTheme="minorEastAsia" w:hAnsi="Cambria Math"/>
-                          </w:rPr>
-                          <m:t>-1</m:t>
+                          <m:t>i,j-1</m:t>
                         </m:r>
                       </m:e>
                     </m:d>
@@ -2374,13 +3581,7 @@
                       <w:rPr>
                         <w:rFonts w:ascii="Cambria Math" w:eastAsiaTheme="minorEastAsia" w:hAnsi="Cambria Math"/>
                       </w:rPr>
-                      <m:t>∨B</m:t>
-                    </m:r>
-                    <m:r>
-                      <w:rPr>
-                        <w:rFonts w:ascii="Cambria Math" w:eastAsiaTheme="minorEastAsia" w:hAnsi="Cambria Math"/>
-                      </w:rPr>
-                      <m:t>lack</m:t>
+                      <m:t>∨Black</m:t>
                     </m:r>
                     <m:d>
                       <m:dPr>
@@ -2397,13 +3598,7 @@
                           <w:rPr>
                             <w:rFonts w:ascii="Cambria Math" w:eastAsiaTheme="minorEastAsia" w:hAnsi="Cambria Math"/>
                           </w:rPr>
-                          <m:t>i,j</m:t>
-                        </m:r>
-                        <m:r>
-                          <w:rPr>
-                            <w:rFonts w:ascii="Cambria Math" w:eastAsiaTheme="minorEastAsia" w:hAnsi="Cambria Math"/>
-                          </w:rPr>
-                          <m:t>-1</m:t>
+                          <m:t>i,j-1</m:t>
                         </m:r>
                       </m:e>
                     </m:d>
@@ -2415,13 +3610,7 @@
               <w:rPr>
                 <w:rFonts w:ascii="Cambria Math" w:eastAsiaTheme="minorEastAsia" w:hAnsi="Cambria Math"/>
               </w:rPr>
-              <m:t>→</m:t>
-            </m:r>
-            <m:r>
-              <w:rPr>
-                <w:rFonts w:ascii="Cambria Math" w:eastAsiaTheme="minorEastAsia" w:hAnsi="Cambria Math"/>
-              </w:rPr>
-              <m:t>Surround</m:t>
+              <m:t>→Surround</m:t>
             </m:r>
             <m:d>
               <m:dPr>
@@ -2451,14 +3640,10 @@
         <w:pStyle w:val="ListParagraph"/>
         <w:numPr>
           <w:ilvl w:val="0"/>
-          <w:numId w:val="10"/>
+          <w:numId w:val="20"/>
         </w:numPr>
       </w:pPr>
       <w:r>
-        <w:rPr>
-          <w:sz w:val="20"/>
-          <w:szCs w:val="20"/>
-        </w:rPr>
         <w:t>If there is a white stone that is not surrounded, then not all stones can be captured.</w:t>
       </w:r>
     </w:p>
@@ -2467,7 +3652,7 @@
         <w:pStyle w:val="ListParagraph"/>
         <w:numPr>
           <w:ilvl w:val="1"/>
-          <w:numId w:val="10"/>
+          <w:numId w:val="20"/>
         </w:numPr>
       </w:pPr>
       <m:oMath>
@@ -2492,13 +3677,7 @@
               <w:rPr>
                 <w:rFonts w:ascii="Cambria Math" w:eastAsiaTheme="minorEastAsia" w:hAnsi="Cambria Math"/>
               </w:rPr>
-              <m:t>W</m:t>
-            </m:r>
-            <m:r>
-              <w:rPr>
-                <w:rFonts w:ascii="Cambria Math" w:eastAsiaTheme="minorEastAsia" w:hAnsi="Cambria Math"/>
-              </w:rPr>
-              <m:t>hite</m:t>
+              <m:t>White</m:t>
             </m:r>
             <m:d>
               <m:dPr>
@@ -2523,19 +3702,7 @@
               <w:rPr>
                 <w:rFonts w:ascii="Cambria Math" w:eastAsiaTheme="minorEastAsia" w:hAnsi="Cambria Math"/>
               </w:rPr>
-              <m:t>∧¬</m:t>
-            </m:r>
-            <m:r>
-              <w:rPr>
-                <w:rFonts w:ascii="Cambria Math" w:eastAsiaTheme="minorEastAsia" w:hAnsi="Cambria Math"/>
-              </w:rPr>
-              <m:t>S</m:t>
-            </m:r>
-            <m:r>
-              <w:rPr>
-                <w:rFonts w:ascii="Cambria Math" w:eastAsiaTheme="minorEastAsia" w:hAnsi="Cambria Math"/>
-              </w:rPr>
-              <m:t>urround</m:t>
+              <m:t>∧¬Surround</m:t>
             </m:r>
             <m:d>
               <m:dPr>
@@ -2562,19 +3729,7 @@
           <w:rPr>
             <w:rFonts w:ascii="Cambria Math" w:eastAsiaTheme="minorEastAsia" w:hAnsi="Cambria Math"/>
           </w:rPr>
-          <m:t xml:space="preserve"> </m:t>
-        </m:r>
-        <m:r>
-          <w:rPr>
-            <w:rFonts w:ascii="Cambria Math" w:eastAsiaTheme="minorEastAsia" w:hAnsi="Cambria Math"/>
-          </w:rPr>
-          <m:t>→¬</m:t>
-        </m:r>
-        <m:r>
-          <w:rPr>
-            <w:rFonts w:ascii="Cambria Math" w:eastAsiaTheme="minorEastAsia" w:hAnsi="Cambria Math"/>
-          </w:rPr>
-          <m:t>Captured</m:t>
+          <m:t xml:space="preserve"> →¬Captured</m:t>
         </m:r>
       </m:oMath>
     </w:p>
@@ -2700,7 +3855,7 @@
       </m:oMath>
     </w:p>
     <w:sectPr>
-      <w:headerReference w:type="default" r:id="rId7"/>
+      <w:headerReference w:type="default" r:id="rId16"/>
       <w:pgSz w:w="12240" w:h="15840"/>
       <w:pgMar w:top="1440" w:right="1440" w:bottom="1440" w:left="1440" w:header="708" w:footer="708" w:gutter="0"/>
       <w:cols w:space="708"/>
@@ -2839,6 +3994,7 @@
                             <w:dataBinding w:prefixMappings="xmlns:ns0='http://schemas.openxmlformats.org/package/2006/metadata/core-properties' xmlns:ns1='http://purl.org/dc/elements/1.1/'" w:xpath="/ns0:coreProperties[1]/ns1:title[1]" w:storeItemID="{6C3C8BC8-F283-45AE-878A-BAB7291924A1}"/>
                             <w:text/>
                           </w:sdtPr>
+                          <w:sdtEndPr/>
                           <w:sdtContent>
                             <w:p>
                               <w:pPr>
@@ -2892,6 +4048,7 @@
                       <w:dataBinding w:prefixMappings="xmlns:ns0='http://schemas.openxmlformats.org/package/2006/metadata/core-properties' xmlns:ns1='http://purl.org/dc/elements/1.1/'" w:xpath="/ns0:coreProperties[1]/ns1:title[1]" w:storeItemID="{6C3C8BC8-F283-45AE-878A-BAB7291924A1}"/>
                       <w:text/>
                     </w:sdtPr>
+                    <w:sdtEndPr/>
                     <w:sdtContent>
                       <w:p>
                         <w:pPr>
@@ -3073,6 +4230,568 @@
 <file path=word/numbering.xml><?xml version="1.0" encoding="utf-8"?>
 <w:numbering xmlns:wpc="http://schemas.microsoft.com/office/word/2010/wordprocessingCanvas" xmlns:cx="http://schemas.microsoft.com/office/drawing/2014/chartex" xmlns:cx1="http://schemas.microsoft.com/office/drawing/2015/9/8/chartex" xmlns:cx2="http://schemas.microsoft.com/office/drawing/2015/10/21/chartex" xmlns:cx3="http://schemas.microsoft.com/office/drawing/2016/5/9/chartex" xmlns:cx4="http://schemas.microsoft.com/office/drawing/2016/5/10/chartex" xmlns:cx5="http://schemas.microsoft.com/office/drawing/2016/5/11/chartex" xmlns:cx6="http://schemas.microsoft.com/office/drawing/2016/5/12/chartex" xmlns:cx7="http://schemas.microsoft.com/office/drawing/2016/5/13/chartex" xmlns:cx8="http://schemas.microsoft.com/office/drawing/2016/5/14/chartex" xmlns:mc="http://schemas.openxmlformats.org/markup-compatibility/2006" xmlns:aink="http://schemas.microsoft.com/office/drawing/2016/ink" xmlns:am3d="http://schemas.microsoft.com/office/drawing/2017/model3d" xmlns:o="urn:schemas-microsoft-com:office:office" xmlns:oel="http://schemas.microsoft.com/office/2019/extlst" xmlns:r="http://schemas.openxmlformats.org/officeDocument/2006/relationships" xmlns:m="http://schemas.openxmlformats.org/officeDocument/2006/math" xmlns:v="urn:schemas-microsoft-com:vml" xmlns:wp14="http://schemas.microsoft.com/office/word/2010/wordprocessingDrawing" xmlns:wp="http://schemas.openxmlformats.org/drawingml/2006/wordprocessingDrawing" xmlns:w10="urn:schemas-microsoft-com:office:word" xmlns:w="http://schemas.openxmlformats.org/wordprocessingml/2006/main" xmlns:w14="http://schemas.microsoft.com/office/word/2010/wordml" xmlns:w15="http://schemas.microsoft.com/office/word/2012/wordml" xmlns:w16cex="http://schemas.microsoft.com/office/word/2018/wordml/cex" xmlns:w16cid="http://schemas.microsoft.com/office/word/2016/wordml/cid" xmlns:w16="http://schemas.microsoft.com/office/word/2018/wordml" xmlns:w16sdtdh="http://schemas.microsoft.com/office/word/2020/wordml/sdtdatahash" xmlns:w16se="http://schemas.microsoft.com/office/word/2015/wordml/symex" xmlns:wpg="http://schemas.microsoft.com/office/word/2010/wordprocessingGroup" xmlns:wpi="http://schemas.microsoft.com/office/word/2010/wordprocessingInk" xmlns:wne="http://schemas.microsoft.com/office/word/2006/wordml" xmlns:wps="http://schemas.microsoft.com/office/word/2010/wordprocessingShape" mc:Ignorable="w14 w15 w16se w16cid w16 w16cex w16sdtdh wp14">
   <w:abstractNum w:abstractNumId="0" w15:restartNumberingAfterBreak="0">
+    <w:nsid w:val="01CF2239"/>
+    <w:multiLevelType w:val="hybridMultilevel"/>
+    <w:tmpl w:val="321819C2"/>
+    <w:lvl w:ilvl="0" w:tplc="43D49818">
+      <w:numFmt w:val="bullet"/>
+      <w:lvlText w:val="-"/>
+      <w:lvlJc w:val="left"/>
+      <w:pPr>
+        <w:ind w:left="720" w:hanging="360"/>
+      </w:pPr>
+      <w:rPr>
+        <w:rFonts w:ascii="Calibri" w:eastAsiaTheme="minorHAnsi" w:hAnsi="Calibri" w:cs="Calibri" w:hint="default"/>
+      </w:rPr>
+    </w:lvl>
+    <w:lvl w:ilvl="1" w:tplc="10090003" w:tentative="1">
+      <w:start w:val="1"/>
+      <w:numFmt w:val="bullet"/>
+      <w:lvlText w:val="o"/>
+      <w:lvlJc w:val="left"/>
+      <w:pPr>
+        <w:ind w:left="1440" w:hanging="360"/>
+      </w:pPr>
+      <w:rPr>
+        <w:rFonts w:ascii="Courier New" w:hAnsi="Courier New" w:cs="Courier New" w:hint="default"/>
+      </w:rPr>
+    </w:lvl>
+    <w:lvl w:ilvl="2" w:tplc="10090005" w:tentative="1">
+      <w:start w:val="1"/>
+      <w:numFmt w:val="bullet"/>
+      <w:lvlText w:val=""/>
+      <w:lvlJc w:val="left"/>
+      <w:pPr>
+        <w:ind w:left="2160" w:hanging="360"/>
+      </w:pPr>
+      <w:rPr>
+        <w:rFonts w:ascii="Wingdings" w:hAnsi="Wingdings" w:hint="default"/>
+      </w:rPr>
+    </w:lvl>
+    <w:lvl w:ilvl="3" w:tplc="10090001" w:tentative="1">
+      <w:start w:val="1"/>
+      <w:numFmt w:val="bullet"/>
+      <w:lvlText w:val=""/>
+      <w:lvlJc w:val="left"/>
+      <w:pPr>
+        <w:ind w:left="2880" w:hanging="360"/>
+      </w:pPr>
+      <w:rPr>
+        <w:rFonts w:ascii="Symbol" w:hAnsi="Symbol" w:hint="default"/>
+      </w:rPr>
+    </w:lvl>
+    <w:lvl w:ilvl="4" w:tplc="10090003" w:tentative="1">
+      <w:start w:val="1"/>
+      <w:numFmt w:val="bullet"/>
+      <w:lvlText w:val="o"/>
+      <w:lvlJc w:val="left"/>
+      <w:pPr>
+        <w:ind w:left="3600" w:hanging="360"/>
+      </w:pPr>
+      <w:rPr>
+        <w:rFonts w:ascii="Courier New" w:hAnsi="Courier New" w:cs="Courier New" w:hint="default"/>
+      </w:rPr>
+    </w:lvl>
+    <w:lvl w:ilvl="5" w:tplc="10090005" w:tentative="1">
+      <w:start w:val="1"/>
+      <w:numFmt w:val="bullet"/>
+      <w:lvlText w:val=""/>
+      <w:lvlJc w:val="left"/>
+      <w:pPr>
+        <w:ind w:left="4320" w:hanging="360"/>
+      </w:pPr>
+      <w:rPr>
+        <w:rFonts w:ascii="Wingdings" w:hAnsi="Wingdings" w:hint="default"/>
+      </w:rPr>
+    </w:lvl>
+    <w:lvl w:ilvl="6" w:tplc="10090001" w:tentative="1">
+      <w:start w:val="1"/>
+      <w:numFmt w:val="bullet"/>
+      <w:lvlText w:val=""/>
+      <w:lvlJc w:val="left"/>
+      <w:pPr>
+        <w:ind w:left="5040" w:hanging="360"/>
+      </w:pPr>
+      <w:rPr>
+        <w:rFonts w:ascii="Symbol" w:hAnsi="Symbol" w:hint="default"/>
+      </w:rPr>
+    </w:lvl>
+    <w:lvl w:ilvl="7" w:tplc="10090003" w:tentative="1">
+      <w:start w:val="1"/>
+      <w:numFmt w:val="bullet"/>
+      <w:lvlText w:val="o"/>
+      <w:lvlJc w:val="left"/>
+      <w:pPr>
+        <w:ind w:left="5760" w:hanging="360"/>
+      </w:pPr>
+      <w:rPr>
+        <w:rFonts w:ascii="Courier New" w:hAnsi="Courier New" w:cs="Courier New" w:hint="default"/>
+      </w:rPr>
+    </w:lvl>
+    <w:lvl w:ilvl="8" w:tplc="10090005" w:tentative="1">
+      <w:start w:val="1"/>
+      <w:numFmt w:val="bullet"/>
+      <w:lvlText w:val=""/>
+      <w:lvlJc w:val="left"/>
+      <w:pPr>
+        <w:ind w:left="6480" w:hanging="360"/>
+      </w:pPr>
+      <w:rPr>
+        <w:rFonts w:ascii="Wingdings" w:hAnsi="Wingdings" w:hint="default"/>
+      </w:rPr>
+    </w:lvl>
+  </w:abstractNum>
+  <w:abstractNum w:abstractNumId="1" w15:restartNumberingAfterBreak="0">
+    <w:nsid w:val="053D1FAA"/>
+    <w:multiLevelType w:val="hybridMultilevel"/>
+    <w:tmpl w:val="C442CCCA"/>
+    <w:lvl w:ilvl="0" w:tplc="10090001">
+      <w:start w:val="1"/>
+      <w:numFmt w:val="bullet"/>
+      <w:lvlText w:val=""/>
+      <w:lvlJc w:val="left"/>
+      <w:pPr>
+        <w:ind w:left="720" w:hanging="360"/>
+      </w:pPr>
+      <w:rPr>
+        <w:rFonts w:ascii="Symbol" w:hAnsi="Symbol" w:hint="default"/>
+      </w:rPr>
+    </w:lvl>
+    <w:lvl w:ilvl="1" w:tplc="FFFFFFFF" w:tentative="1">
+      <w:start w:val="1"/>
+      <w:numFmt w:val="bullet"/>
+      <w:lvlText w:val="o"/>
+      <w:lvlJc w:val="left"/>
+      <w:pPr>
+        <w:ind w:left="1440" w:hanging="360"/>
+      </w:pPr>
+      <w:rPr>
+        <w:rFonts w:ascii="Courier New" w:hAnsi="Courier New" w:cs="Courier New" w:hint="default"/>
+      </w:rPr>
+    </w:lvl>
+    <w:lvl w:ilvl="2" w:tplc="FFFFFFFF" w:tentative="1">
+      <w:start w:val="1"/>
+      <w:numFmt w:val="bullet"/>
+      <w:lvlText w:val=""/>
+      <w:lvlJc w:val="left"/>
+      <w:pPr>
+        <w:ind w:left="2160" w:hanging="360"/>
+      </w:pPr>
+      <w:rPr>
+        <w:rFonts w:ascii="Wingdings" w:hAnsi="Wingdings" w:hint="default"/>
+      </w:rPr>
+    </w:lvl>
+    <w:lvl w:ilvl="3" w:tplc="FFFFFFFF" w:tentative="1">
+      <w:start w:val="1"/>
+      <w:numFmt w:val="bullet"/>
+      <w:lvlText w:val=""/>
+      <w:lvlJc w:val="left"/>
+      <w:pPr>
+        <w:ind w:left="2880" w:hanging="360"/>
+      </w:pPr>
+      <w:rPr>
+        <w:rFonts w:ascii="Symbol" w:hAnsi="Symbol" w:hint="default"/>
+      </w:rPr>
+    </w:lvl>
+    <w:lvl w:ilvl="4" w:tplc="FFFFFFFF" w:tentative="1">
+      <w:start w:val="1"/>
+      <w:numFmt w:val="bullet"/>
+      <w:lvlText w:val="o"/>
+      <w:lvlJc w:val="left"/>
+      <w:pPr>
+        <w:ind w:left="3600" w:hanging="360"/>
+      </w:pPr>
+      <w:rPr>
+        <w:rFonts w:ascii="Courier New" w:hAnsi="Courier New" w:cs="Courier New" w:hint="default"/>
+      </w:rPr>
+    </w:lvl>
+    <w:lvl w:ilvl="5" w:tplc="FFFFFFFF" w:tentative="1">
+      <w:start w:val="1"/>
+      <w:numFmt w:val="bullet"/>
+      <w:lvlText w:val=""/>
+      <w:lvlJc w:val="left"/>
+      <w:pPr>
+        <w:ind w:left="4320" w:hanging="360"/>
+      </w:pPr>
+      <w:rPr>
+        <w:rFonts w:ascii="Wingdings" w:hAnsi="Wingdings" w:hint="default"/>
+      </w:rPr>
+    </w:lvl>
+    <w:lvl w:ilvl="6" w:tplc="FFFFFFFF" w:tentative="1">
+      <w:start w:val="1"/>
+      <w:numFmt w:val="bullet"/>
+      <w:lvlText w:val=""/>
+      <w:lvlJc w:val="left"/>
+      <w:pPr>
+        <w:ind w:left="5040" w:hanging="360"/>
+      </w:pPr>
+      <w:rPr>
+        <w:rFonts w:ascii="Symbol" w:hAnsi="Symbol" w:hint="default"/>
+      </w:rPr>
+    </w:lvl>
+    <w:lvl w:ilvl="7" w:tplc="FFFFFFFF" w:tentative="1">
+      <w:start w:val="1"/>
+      <w:numFmt w:val="bullet"/>
+      <w:lvlText w:val="o"/>
+      <w:lvlJc w:val="left"/>
+      <w:pPr>
+        <w:ind w:left="5760" w:hanging="360"/>
+      </w:pPr>
+      <w:rPr>
+        <w:rFonts w:ascii="Courier New" w:hAnsi="Courier New" w:cs="Courier New" w:hint="default"/>
+      </w:rPr>
+    </w:lvl>
+    <w:lvl w:ilvl="8" w:tplc="FFFFFFFF" w:tentative="1">
+      <w:start w:val="1"/>
+      <w:numFmt w:val="bullet"/>
+      <w:lvlText w:val=""/>
+      <w:lvlJc w:val="left"/>
+      <w:pPr>
+        <w:ind w:left="6480" w:hanging="360"/>
+      </w:pPr>
+      <w:rPr>
+        <w:rFonts w:ascii="Wingdings" w:hAnsi="Wingdings" w:hint="default"/>
+      </w:rPr>
+    </w:lvl>
+  </w:abstractNum>
+  <w:abstractNum w:abstractNumId="2" w15:restartNumberingAfterBreak="0">
+    <w:nsid w:val="0A2F5325"/>
+    <w:multiLevelType w:val="hybridMultilevel"/>
+    <w:tmpl w:val="8BA486C2"/>
+    <w:lvl w:ilvl="0" w:tplc="8D489098">
+      <w:numFmt w:val="bullet"/>
+      <w:lvlText w:val="-"/>
+      <w:lvlJc w:val="left"/>
+      <w:pPr>
+        <w:ind w:left="720" w:hanging="360"/>
+      </w:pPr>
+      <w:rPr>
+        <w:rFonts w:ascii="Calibri" w:eastAsiaTheme="minorEastAsia" w:hAnsi="Calibri" w:cs="Calibri" w:hint="default"/>
+      </w:rPr>
+    </w:lvl>
+    <w:lvl w:ilvl="1" w:tplc="10090003" w:tentative="1">
+      <w:start w:val="1"/>
+      <w:numFmt w:val="bullet"/>
+      <w:lvlText w:val="o"/>
+      <w:lvlJc w:val="left"/>
+      <w:pPr>
+        <w:ind w:left="1440" w:hanging="360"/>
+      </w:pPr>
+      <w:rPr>
+        <w:rFonts w:ascii="Courier New" w:hAnsi="Courier New" w:cs="Courier New" w:hint="default"/>
+      </w:rPr>
+    </w:lvl>
+    <w:lvl w:ilvl="2" w:tplc="10090005" w:tentative="1">
+      <w:start w:val="1"/>
+      <w:numFmt w:val="bullet"/>
+      <w:lvlText w:val=""/>
+      <w:lvlJc w:val="left"/>
+      <w:pPr>
+        <w:ind w:left="2160" w:hanging="360"/>
+      </w:pPr>
+      <w:rPr>
+        <w:rFonts w:ascii="Wingdings" w:hAnsi="Wingdings" w:hint="default"/>
+      </w:rPr>
+    </w:lvl>
+    <w:lvl w:ilvl="3" w:tplc="10090001" w:tentative="1">
+      <w:start w:val="1"/>
+      <w:numFmt w:val="bullet"/>
+      <w:lvlText w:val=""/>
+      <w:lvlJc w:val="left"/>
+      <w:pPr>
+        <w:ind w:left="2880" w:hanging="360"/>
+      </w:pPr>
+      <w:rPr>
+        <w:rFonts w:ascii="Symbol" w:hAnsi="Symbol" w:hint="default"/>
+      </w:rPr>
+    </w:lvl>
+    <w:lvl w:ilvl="4" w:tplc="10090003" w:tentative="1">
+      <w:start w:val="1"/>
+      <w:numFmt w:val="bullet"/>
+      <w:lvlText w:val="o"/>
+      <w:lvlJc w:val="left"/>
+      <w:pPr>
+        <w:ind w:left="3600" w:hanging="360"/>
+      </w:pPr>
+      <w:rPr>
+        <w:rFonts w:ascii="Courier New" w:hAnsi="Courier New" w:cs="Courier New" w:hint="default"/>
+      </w:rPr>
+    </w:lvl>
+    <w:lvl w:ilvl="5" w:tplc="10090005" w:tentative="1">
+      <w:start w:val="1"/>
+      <w:numFmt w:val="bullet"/>
+      <w:lvlText w:val=""/>
+      <w:lvlJc w:val="left"/>
+      <w:pPr>
+        <w:ind w:left="4320" w:hanging="360"/>
+      </w:pPr>
+      <w:rPr>
+        <w:rFonts w:ascii="Wingdings" w:hAnsi="Wingdings" w:hint="default"/>
+      </w:rPr>
+    </w:lvl>
+    <w:lvl w:ilvl="6" w:tplc="10090001" w:tentative="1">
+      <w:start w:val="1"/>
+      <w:numFmt w:val="bullet"/>
+      <w:lvlText w:val=""/>
+      <w:lvlJc w:val="left"/>
+      <w:pPr>
+        <w:ind w:left="5040" w:hanging="360"/>
+      </w:pPr>
+      <w:rPr>
+        <w:rFonts w:ascii="Symbol" w:hAnsi="Symbol" w:hint="default"/>
+      </w:rPr>
+    </w:lvl>
+    <w:lvl w:ilvl="7" w:tplc="10090003" w:tentative="1">
+      <w:start w:val="1"/>
+      <w:numFmt w:val="bullet"/>
+      <w:lvlText w:val="o"/>
+      <w:lvlJc w:val="left"/>
+      <w:pPr>
+        <w:ind w:left="5760" w:hanging="360"/>
+      </w:pPr>
+      <w:rPr>
+        <w:rFonts w:ascii="Courier New" w:hAnsi="Courier New" w:cs="Courier New" w:hint="default"/>
+      </w:rPr>
+    </w:lvl>
+    <w:lvl w:ilvl="8" w:tplc="10090005" w:tentative="1">
+      <w:start w:val="1"/>
+      <w:numFmt w:val="bullet"/>
+      <w:lvlText w:val=""/>
+      <w:lvlJc w:val="left"/>
+      <w:pPr>
+        <w:ind w:left="6480" w:hanging="360"/>
+      </w:pPr>
+      <w:rPr>
+        <w:rFonts w:ascii="Wingdings" w:hAnsi="Wingdings" w:hint="default"/>
+      </w:rPr>
+    </w:lvl>
+  </w:abstractNum>
+  <w:abstractNum w:abstractNumId="3" w15:restartNumberingAfterBreak="0">
+    <w:nsid w:val="0BA72C8C"/>
+    <w:multiLevelType w:val="hybridMultilevel"/>
+    <w:tmpl w:val="54521D70"/>
+    <w:lvl w:ilvl="0" w:tplc="10090001">
+      <w:start w:val="1"/>
+      <w:numFmt w:val="bullet"/>
+      <w:lvlText w:val=""/>
+      <w:lvlJc w:val="left"/>
+      <w:pPr>
+        <w:ind w:left="720" w:hanging="360"/>
+      </w:pPr>
+      <w:rPr>
+        <w:rFonts w:ascii="Symbol" w:hAnsi="Symbol" w:hint="default"/>
+      </w:rPr>
+    </w:lvl>
+    <w:lvl w:ilvl="1" w:tplc="10090003" w:tentative="1">
+      <w:start w:val="1"/>
+      <w:numFmt w:val="bullet"/>
+      <w:lvlText w:val="o"/>
+      <w:lvlJc w:val="left"/>
+      <w:pPr>
+        <w:ind w:left="1440" w:hanging="360"/>
+      </w:pPr>
+      <w:rPr>
+        <w:rFonts w:ascii="Courier New" w:hAnsi="Courier New" w:cs="Courier New" w:hint="default"/>
+      </w:rPr>
+    </w:lvl>
+    <w:lvl w:ilvl="2" w:tplc="10090005" w:tentative="1">
+      <w:start w:val="1"/>
+      <w:numFmt w:val="bullet"/>
+      <w:lvlText w:val=""/>
+      <w:lvlJc w:val="left"/>
+      <w:pPr>
+        <w:ind w:left="2160" w:hanging="360"/>
+      </w:pPr>
+      <w:rPr>
+        <w:rFonts w:ascii="Wingdings" w:hAnsi="Wingdings" w:hint="default"/>
+      </w:rPr>
+    </w:lvl>
+    <w:lvl w:ilvl="3" w:tplc="10090001" w:tentative="1">
+      <w:start w:val="1"/>
+      <w:numFmt w:val="bullet"/>
+      <w:lvlText w:val=""/>
+      <w:lvlJc w:val="left"/>
+      <w:pPr>
+        <w:ind w:left="2880" w:hanging="360"/>
+      </w:pPr>
+      <w:rPr>
+        <w:rFonts w:ascii="Symbol" w:hAnsi="Symbol" w:hint="default"/>
+      </w:rPr>
+    </w:lvl>
+    <w:lvl w:ilvl="4" w:tplc="10090003" w:tentative="1">
+      <w:start w:val="1"/>
+      <w:numFmt w:val="bullet"/>
+      <w:lvlText w:val="o"/>
+      <w:lvlJc w:val="left"/>
+      <w:pPr>
+        <w:ind w:left="3600" w:hanging="360"/>
+      </w:pPr>
+      <w:rPr>
+        <w:rFonts w:ascii="Courier New" w:hAnsi="Courier New" w:cs="Courier New" w:hint="default"/>
+      </w:rPr>
+    </w:lvl>
+    <w:lvl w:ilvl="5" w:tplc="10090005" w:tentative="1">
+      <w:start w:val="1"/>
+      <w:numFmt w:val="bullet"/>
+      <w:lvlText w:val=""/>
+      <w:lvlJc w:val="left"/>
+      <w:pPr>
+        <w:ind w:left="4320" w:hanging="360"/>
+      </w:pPr>
+      <w:rPr>
+        <w:rFonts w:ascii="Wingdings" w:hAnsi="Wingdings" w:hint="default"/>
+      </w:rPr>
+    </w:lvl>
+    <w:lvl w:ilvl="6" w:tplc="10090001" w:tentative="1">
+      <w:start w:val="1"/>
+      <w:numFmt w:val="bullet"/>
+      <w:lvlText w:val=""/>
+      <w:lvlJc w:val="left"/>
+      <w:pPr>
+        <w:ind w:left="5040" w:hanging="360"/>
+      </w:pPr>
+      <w:rPr>
+        <w:rFonts w:ascii="Symbol" w:hAnsi="Symbol" w:hint="default"/>
+      </w:rPr>
+    </w:lvl>
+    <w:lvl w:ilvl="7" w:tplc="10090003" w:tentative="1">
+      <w:start w:val="1"/>
+      <w:numFmt w:val="bullet"/>
+      <w:lvlText w:val="o"/>
+      <w:lvlJc w:val="left"/>
+      <w:pPr>
+        <w:ind w:left="5760" w:hanging="360"/>
+      </w:pPr>
+      <w:rPr>
+        <w:rFonts w:ascii="Courier New" w:hAnsi="Courier New" w:cs="Courier New" w:hint="default"/>
+      </w:rPr>
+    </w:lvl>
+    <w:lvl w:ilvl="8" w:tplc="10090005" w:tentative="1">
+      <w:start w:val="1"/>
+      <w:numFmt w:val="bullet"/>
+      <w:lvlText w:val=""/>
+      <w:lvlJc w:val="left"/>
+      <w:pPr>
+        <w:ind w:left="6480" w:hanging="360"/>
+      </w:pPr>
+      <w:rPr>
+        <w:rFonts w:ascii="Wingdings" w:hAnsi="Wingdings" w:hint="default"/>
+      </w:rPr>
+    </w:lvl>
+  </w:abstractNum>
+  <w:abstractNum w:abstractNumId="4" w15:restartNumberingAfterBreak="0">
+    <w:nsid w:val="13C92C92"/>
+    <w:multiLevelType w:val="hybridMultilevel"/>
+    <w:tmpl w:val="64C2EA06"/>
+    <w:lvl w:ilvl="0" w:tplc="43D49818">
+      <w:numFmt w:val="bullet"/>
+      <w:lvlText w:val="-"/>
+      <w:lvlJc w:val="left"/>
+      <w:pPr>
+        <w:ind w:left="720" w:hanging="360"/>
+      </w:pPr>
+      <w:rPr>
+        <w:rFonts w:ascii="Calibri" w:eastAsiaTheme="minorHAnsi" w:hAnsi="Calibri" w:cs="Calibri" w:hint="default"/>
+      </w:rPr>
+    </w:lvl>
+    <w:lvl w:ilvl="1" w:tplc="10090003" w:tentative="1">
+      <w:start w:val="1"/>
+      <w:numFmt w:val="bullet"/>
+      <w:lvlText w:val="o"/>
+      <w:lvlJc w:val="left"/>
+      <w:pPr>
+        <w:ind w:left="1440" w:hanging="360"/>
+      </w:pPr>
+      <w:rPr>
+        <w:rFonts w:ascii="Courier New" w:hAnsi="Courier New" w:cs="Courier New" w:hint="default"/>
+      </w:rPr>
+    </w:lvl>
+    <w:lvl w:ilvl="2" w:tplc="10090005" w:tentative="1">
+      <w:start w:val="1"/>
+      <w:numFmt w:val="bullet"/>
+      <w:lvlText w:val=""/>
+      <w:lvlJc w:val="left"/>
+      <w:pPr>
+        <w:ind w:left="2160" w:hanging="360"/>
+      </w:pPr>
+      <w:rPr>
+        <w:rFonts w:ascii="Wingdings" w:hAnsi="Wingdings" w:hint="default"/>
+      </w:rPr>
+    </w:lvl>
+    <w:lvl w:ilvl="3" w:tplc="10090001" w:tentative="1">
+      <w:start w:val="1"/>
+      <w:numFmt w:val="bullet"/>
+      <w:lvlText w:val=""/>
+      <w:lvlJc w:val="left"/>
+      <w:pPr>
+        <w:ind w:left="2880" w:hanging="360"/>
+      </w:pPr>
+      <w:rPr>
+        <w:rFonts w:ascii="Symbol" w:hAnsi="Symbol" w:hint="default"/>
+      </w:rPr>
+    </w:lvl>
+    <w:lvl w:ilvl="4" w:tplc="10090003" w:tentative="1">
+      <w:start w:val="1"/>
+      <w:numFmt w:val="bullet"/>
+      <w:lvlText w:val="o"/>
+      <w:lvlJc w:val="left"/>
+      <w:pPr>
+        <w:ind w:left="3600" w:hanging="360"/>
+      </w:pPr>
+      <w:rPr>
+        <w:rFonts w:ascii="Courier New" w:hAnsi="Courier New" w:cs="Courier New" w:hint="default"/>
+      </w:rPr>
+    </w:lvl>
+    <w:lvl w:ilvl="5" w:tplc="10090005" w:tentative="1">
+      <w:start w:val="1"/>
+      <w:numFmt w:val="bullet"/>
+      <w:lvlText w:val=""/>
+      <w:lvlJc w:val="left"/>
+      <w:pPr>
+        <w:ind w:left="4320" w:hanging="360"/>
+      </w:pPr>
+      <w:rPr>
+        <w:rFonts w:ascii="Wingdings" w:hAnsi="Wingdings" w:hint="default"/>
+      </w:rPr>
+    </w:lvl>
+    <w:lvl w:ilvl="6" w:tplc="10090001" w:tentative="1">
+      <w:start w:val="1"/>
+      <w:numFmt w:val="bullet"/>
+      <w:lvlText w:val=""/>
+      <w:lvlJc w:val="left"/>
+      <w:pPr>
+        <w:ind w:left="5040" w:hanging="360"/>
+      </w:pPr>
+      <w:rPr>
+        <w:rFonts w:ascii="Symbol" w:hAnsi="Symbol" w:hint="default"/>
+      </w:rPr>
+    </w:lvl>
+    <w:lvl w:ilvl="7" w:tplc="10090003" w:tentative="1">
+      <w:start w:val="1"/>
+      <w:numFmt w:val="bullet"/>
+      <w:lvlText w:val="o"/>
+      <w:lvlJc w:val="left"/>
+      <w:pPr>
+        <w:ind w:left="5760" w:hanging="360"/>
+      </w:pPr>
+      <w:rPr>
+        <w:rFonts w:ascii="Courier New" w:hAnsi="Courier New" w:cs="Courier New" w:hint="default"/>
+      </w:rPr>
+    </w:lvl>
+    <w:lvl w:ilvl="8" w:tplc="10090005" w:tentative="1">
+      <w:start w:val="1"/>
+      <w:numFmt w:val="bullet"/>
+      <w:lvlText w:val=""/>
+      <w:lvlJc w:val="left"/>
+      <w:pPr>
+        <w:ind w:left="6480" w:hanging="360"/>
+      </w:pPr>
+      <w:rPr>
+        <w:rFonts w:ascii="Wingdings" w:hAnsi="Wingdings" w:hint="default"/>
+      </w:rPr>
+    </w:lvl>
+  </w:abstractNum>
+  <w:abstractNum w:abstractNumId="5" w15:restartNumberingAfterBreak="0">
     <w:nsid w:val="223F04BB"/>
     <w:multiLevelType w:val="hybridMultilevel"/>
     <w:tmpl w:val="68E45CD0"/>
@@ -3187,7 +4906,7 @@
       </w:rPr>
     </w:lvl>
   </w:abstractNum>
-  <w:abstractNum w:abstractNumId="1" w15:restartNumberingAfterBreak="0">
+  <w:abstractNum w:abstractNumId="6" w15:restartNumberingAfterBreak="0">
     <w:nsid w:val="2F8D7E53"/>
     <w:multiLevelType w:val="hybridMultilevel"/>
     <w:tmpl w:val="D6122F1A"/>
@@ -3302,7 +5021,7 @@
       </w:rPr>
     </w:lvl>
   </w:abstractNum>
-  <w:abstractNum w:abstractNumId="2" w15:restartNumberingAfterBreak="0">
+  <w:abstractNum w:abstractNumId="7" w15:restartNumberingAfterBreak="0">
     <w:nsid w:val="360C2959"/>
     <w:multiLevelType w:val="hybridMultilevel"/>
     <w:tmpl w:val="C8DC3B96"/>
@@ -3414,7 +5133,119 @@
       </w:rPr>
     </w:lvl>
   </w:abstractNum>
-  <w:abstractNum w:abstractNumId="3" w15:restartNumberingAfterBreak="0">
+  <w:abstractNum w:abstractNumId="8" w15:restartNumberingAfterBreak="0">
+    <w:nsid w:val="3A911E68"/>
+    <w:multiLevelType w:val="hybridMultilevel"/>
+    <w:tmpl w:val="5C1E8770"/>
+    <w:lvl w:ilvl="0" w:tplc="43D49818">
+      <w:numFmt w:val="bullet"/>
+      <w:lvlText w:val="-"/>
+      <w:lvlJc w:val="left"/>
+      <w:pPr>
+        <w:ind w:left="360" w:hanging="360"/>
+      </w:pPr>
+      <w:rPr>
+        <w:rFonts w:ascii="Calibri" w:eastAsiaTheme="minorHAnsi" w:hAnsi="Calibri" w:cs="Calibri" w:hint="default"/>
+      </w:rPr>
+    </w:lvl>
+    <w:lvl w:ilvl="1" w:tplc="10090003" w:tentative="1">
+      <w:start w:val="1"/>
+      <w:numFmt w:val="bullet"/>
+      <w:lvlText w:val="o"/>
+      <w:lvlJc w:val="left"/>
+      <w:pPr>
+        <w:ind w:left="1080" w:hanging="360"/>
+      </w:pPr>
+      <w:rPr>
+        <w:rFonts w:ascii="Courier New" w:hAnsi="Courier New" w:cs="Courier New" w:hint="default"/>
+      </w:rPr>
+    </w:lvl>
+    <w:lvl w:ilvl="2" w:tplc="10090005" w:tentative="1">
+      <w:start w:val="1"/>
+      <w:numFmt w:val="bullet"/>
+      <w:lvlText w:val=""/>
+      <w:lvlJc w:val="left"/>
+      <w:pPr>
+        <w:ind w:left="1800" w:hanging="360"/>
+      </w:pPr>
+      <w:rPr>
+        <w:rFonts w:ascii="Wingdings" w:hAnsi="Wingdings" w:hint="default"/>
+      </w:rPr>
+    </w:lvl>
+    <w:lvl w:ilvl="3" w:tplc="10090001" w:tentative="1">
+      <w:start w:val="1"/>
+      <w:numFmt w:val="bullet"/>
+      <w:lvlText w:val=""/>
+      <w:lvlJc w:val="left"/>
+      <w:pPr>
+        <w:ind w:left="2520" w:hanging="360"/>
+      </w:pPr>
+      <w:rPr>
+        <w:rFonts w:ascii="Symbol" w:hAnsi="Symbol" w:hint="default"/>
+      </w:rPr>
+    </w:lvl>
+    <w:lvl w:ilvl="4" w:tplc="10090003" w:tentative="1">
+      <w:start w:val="1"/>
+      <w:numFmt w:val="bullet"/>
+      <w:lvlText w:val="o"/>
+      <w:lvlJc w:val="left"/>
+      <w:pPr>
+        <w:ind w:left="3240" w:hanging="360"/>
+      </w:pPr>
+      <w:rPr>
+        <w:rFonts w:ascii="Courier New" w:hAnsi="Courier New" w:cs="Courier New" w:hint="default"/>
+      </w:rPr>
+    </w:lvl>
+    <w:lvl w:ilvl="5" w:tplc="10090005" w:tentative="1">
+      <w:start w:val="1"/>
+      <w:numFmt w:val="bullet"/>
+      <w:lvlText w:val=""/>
+      <w:lvlJc w:val="left"/>
+      <w:pPr>
+        <w:ind w:left="3960" w:hanging="360"/>
+      </w:pPr>
+      <w:rPr>
+        <w:rFonts w:ascii="Wingdings" w:hAnsi="Wingdings" w:hint="default"/>
+      </w:rPr>
+    </w:lvl>
+    <w:lvl w:ilvl="6" w:tplc="10090001" w:tentative="1">
+      <w:start w:val="1"/>
+      <w:numFmt w:val="bullet"/>
+      <w:lvlText w:val=""/>
+      <w:lvlJc w:val="left"/>
+      <w:pPr>
+        <w:ind w:left="4680" w:hanging="360"/>
+      </w:pPr>
+      <w:rPr>
+        <w:rFonts w:ascii="Symbol" w:hAnsi="Symbol" w:hint="default"/>
+      </w:rPr>
+    </w:lvl>
+    <w:lvl w:ilvl="7" w:tplc="10090003" w:tentative="1">
+      <w:start w:val="1"/>
+      <w:numFmt w:val="bullet"/>
+      <w:lvlText w:val="o"/>
+      <w:lvlJc w:val="left"/>
+      <w:pPr>
+        <w:ind w:left="5400" w:hanging="360"/>
+      </w:pPr>
+      <w:rPr>
+        <w:rFonts w:ascii="Courier New" w:hAnsi="Courier New" w:cs="Courier New" w:hint="default"/>
+      </w:rPr>
+    </w:lvl>
+    <w:lvl w:ilvl="8" w:tplc="10090005" w:tentative="1">
+      <w:start w:val="1"/>
+      <w:numFmt w:val="bullet"/>
+      <w:lvlText w:val=""/>
+      <w:lvlJc w:val="left"/>
+      <w:pPr>
+        <w:ind w:left="6120" w:hanging="360"/>
+      </w:pPr>
+      <w:rPr>
+        <w:rFonts w:ascii="Wingdings" w:hAnsi="Wingdings" w:hint="default"/>
+      </w:rPr>
+    </w:lvl>
+  </w:abstractNum>
+  <w:abstractNum w:abstractNumId="9" w15:restartNumberingAfterBreak="0">
     <w:nsid w:val="438B6D8D"/>
     <w:multiLevelType w:val="hybridMultilevel"/>
     <w:tmpl w:val="3B78E406"/>
@@ -3530,7 +5361,268 @@
       </w:rPr>
     </w:lvl>
   </w:abstractNum>
-  <w:abstractNum w:abstractNumId="4" w15:restartNumberingAfterBreak="0">
+  <w:abstractNum w:abstractNumId="10" w15:restartNumberingAfterBreak="0">
+    <w:nsid w:val="4A8934CC"/>
+    <w:multiLevelType w:val="multilevel"/>
+    <w:tmpl w:val="5AEEEF5C"/>
+    <w:lvl w:ilvl="0">
+      <w:start w:val="1"/>
+      <w:numFmt w:val="bullet"/>
+      <w:lvlText w:val=""/>
+      <w:lvlJc w:val="left"/>
+      <w:pPr>
+        <w:tabs>
+          <w:tab w:val="num" w:pos="720"/>
+        </w:tabs>
+        <w:ind w:left="720" w:hanging="360"/>
+      </w:pPr>
+      <w:rPr>
+        <w:rFonts w:ascii="Symbol" w:hAnsi="Symbol" w:hint="default"/>
+        <w:sz w:val="20"/>
+      </w:rPr>
+    </w:lvl>
+    <w:lvl w:ilvl="1" w:tentative="1">
+      <w:start w:val="1"/>
+      <w:numFmt w:val="bullet"/>
+      <w:lvlText w:val="o"/>
+      <w:lvlJc w:val="left"/>
+      <w:pPr>
+        <w:tabs>
+          <w:tab w:val="num" w:pos="1440"/>
+        </w:tabs>
+        <w:ind w:left="1440" w:hanging="360"/>
+      </w:pPr>
+      <w:rPr>
+        <w:rFonts w:ascii="Courier New" w:hAnsi="Courier New" w:hint="default"/>
+        <w:sz w:val="20"/>
+      </w:rPr>
+    </w:lvl>
+    <w:lvl w:ilvl="2" w:tentative="1">
+      <w:start w:val="1"/>
+      <w:numFmt w:val="bullet"/>
+      <w:lvlText w:val=""/>
+      <w:lvlJc w:val="left"/>
+      <w:pPr>
+        <w:tabs>
+          <w:tab w:val="num" w:pos="2160"/>
+        </w:tabs>
+        <w:ind w:left="2160" w:hanging="360"/>
+      </w:pPr>
+      <w:rPr>
+        <w:rFonts w:ascii="Wingdings" w:hAnsi="Wingdings" w:hint="default"/>
+        <w:sz w:val="20"/>
+      </w:rPr>
+    </w:lvl>
+    <w:lvl w:ilvl="3" w:tentative="1">
+      <w:start w:val="1"/>
+      <w:numFmt w:val="bullet"/>
+      <w:lvlText w:val=""/>
+      <w:lvlJc w:val="left"/>
+      <w:pPr>
+        <w:tabs>
+          <w:tab w:val="num" w:pos="2880"/>
+        </w:tabs>
+        <w:ind w:left="2880" w:hanging="360"/>
+      </w:pPr>
+      <w:rPr>
+        <w:rFonts w:ascii="Wingdings" w:hAnsi="Wingdings" w:hint="default"/>
+        <w:sz w:val="20"/>
+      </w:rPr>
+    </w:lvl>
+    <w:lvl w:ilvl="4" w:tentative="1">
+      <w:start w:val="1"/>
+      <w:numFmt w:val="bullet"/>
+      <w:lvlText w:val=""/>
+      <w:lvlJc w:val="left"/>
+      <w:pPr>
+        <w:tabs>
+          <w:tab w:val="num" w:pos="3600"/>
+        </w:tabs>
+        <w:ind w:left="3600" w:hanging="360"/>
+      </w:pPr>
+      <w:rPr>
+        <w:rFonts w:ascii="Wingdings" w:hAnsi="Wingdings" w:hint="default"/>
+        <w:sz w:val="20"/>
+      </w:rPr>
+    </w:lvl>
+    <w:lvl w:ilvl="5" w:tentative="1">
+      <w:start w:val="1"/>
+      <w:numFmt w:val="bullet"/>
+      <w:lvlText w:val=""/>
+      <w:lvlJc w:val="left"/>
+      <w:pPr>
+        <w:tabs>
+          <w:tab w:val="num" w:pos="4320"/>
+        </w:tabs>
+        <w:ind w:left="4320" w:hanging="360"/>
+      </w:pPr>
+      <w:rPr>
+        <w:rFonts w:ascii="Wingdings" w:hAnsi="Wingdings" w:hint="default"/>
+        <w:sz w:val="20"/>
+      </w:rPr>
+    </w:lvl>
+    <w:lvl w:ilvl="6" w:tentative="1">
+      <w:start w:val="1"/>
+      <w:numFmt w:val="bullet"/>
+      <w:lvlText w:val=""/>
+      <w:lvlJc w:val="left"/>
+      <w:pPr>
+        <w:tabs>
+          <w:tab w:val="num" w:pos="5040"/>
+        </w:tabs>
+        <w:ind w:left="5040" w:hanging="360"/>
+      </w:pPr>
+      <w:rPr>
+        <w:rFonts w:ascii="Wingdings" w:hAnsi="Wingdings" w:hint="default"/>
+        <w:sz w:val="20"/>
+      </w:rPr>
+    </w:lvl>
+    <w:lvl w:ilvl="7" w:tentative="1">
+      <w:start w:val="1"/>
+      <w:numFmt w:val="bullet"/>
+      <w:lvlText w:val=""/>
+      <w:lvlJc w:val="left"/>
+      <w:pPr>
+        <w:tabs>
+          <w:tab w:val="num" w:pos="5760"/>
+        </w:tabs>
+        <w:ind w:left="5760" w:hanging="360"/>
+      </w:pPr>
+      <w:rPr>
+        <w:rFonts w:ascii="Wingdings" w:hAnsi="Wingdings" w:hint="default"/>
+        <w:sz w:val="20"/>
+      </w:rPr>
+    </w:lvl>
+    <w:lvl w:ilvl="8" w:tentative="1">
+      <w:start w:val="1"/>
+      <w:numFmt w:val="bullet"/>
+      <w:lvlText w:val=""/>
+      <w:lvlJc w:val="left"/>
+      <w:pPr>
+        <w:tabs>
+          <w:tab w:val="num" w:pos="6480"/>
+        </w:tabs>
+        <w:ind w:left="6480" w:hanging="360"/>
+      </w:pPr>
+      <w:rPr>
+        <w:rFonts w:ascii="Wingdings" w:hAnsi="Wingdings" w:hint="default"/>
+        <w:sz w:val="20"/>
+      </w:rPr>
+    </w:lvl>
+  </w:abstractNum>
+  <w:abstractNum w:abstractNumId="11" w15:restartNumberingAfterBreak="0">
+    <w:nsid w:val="53064525"/>
+    <w:multiLevelType w:val="hybridMultilevel"/>
+    <w:tmpl w:val="9C003156"/>
+    <w:lvl w:ilvl="0" w:tplc="43D49818">
+      <w:numFmt w:val="bullet"/>
+      <w:lvlText w:val="-"/>
+      <w:lvlJc w:val="left"/>
+      <w:pPr>
+        <w:ind w:left="720" w:hanging="360"/>
+      </w:pPr>
+      <w:rPr>
+        <w:rFonts w:ascii="Calibri" w:eastAsiaTheme="minorHAnsi" w:hAnsi="Calibri" w:cs="Calibri" w:hint="default"/>
+      </w:rPr>
+    </w:lvl>
+    <w:lvl w:ilvl="1" w:tplc="10090003" w:tentative="1">
+      <w:start w:val="1"/>
+      <w:numFmt w:val="bullet"/>
+      <w:lvlText w:val="o"/>
+      <w:lvlJc w:val="left"/>
+      <w:pPr>
+        <w:ind w:left="1440" w:hanging="360"/>
+      </w:pPr>
+      <w:rPr>
+        <w:rFonts w:ascii="Courier New" w:hAnsi="Courier New" w:cs="Courier New" w:hint="default"/>
+      </w:rPr>
+    </w:lvl>
+    <w:lvl w:ilvl="2" w:tplc="10090005" w:tentative="1">
+      <w:start w:val="1"/>
+      <w:numFmt w:val="bullet"/>
+      <w:lvlText w:val=""/>
+      <w:lvlJc w:val="left"/>
+      <w:pPr>
+        <w:ind w:left="2160" w:hanging="360"/>
+      </w:pPr>
+      <w:rPr>
+        <w:rFonts w:ascii="Wingdings" w:hAnsi="Wingdings" w:hint="default"/>
+      </w:rPr>
+    </w:lvl>
+    <w:lvl w:ilvl="3" w:tplc="10090001" w:tentative="1">
+      <w:start w:val="1"/>
+      <w:numFmt w:val="bullet"/>
+      <w:lvlText w:val=""/>
+      <w:lvlJc w:val="left"/>
+      <w:pPr>
+        <w:ind w:left="2880" w:hanging="360"/>
+      </w:pPr>
+      <w:rPr>
+        <w:rFonts w:ascii="Symbol" w:hAnsi="Symbol" w:hint="default"/>
+      </w:rPr>
+    </w:lvl>
+    <w:lvl w:ilvl="4" w:tplc="10090003" w:tentative="1">
+      <w:start w:val="1"/>
+      <w:numFmt w:val="bullet"/>
+      <w:lvlText w:val="o"/>
+      <w:lvlJc w:val="left"/>
+      <w:pPr>
+        <w:ind w:left="3600" w:hanging="360"/>
+      </w:pPr>
+      <w:rPr>
+        <w:rFonts w:ascii="Courier New" w:hAnsi="Courier New" w:cs="Courier New" w:hint="default"/>
+      </w:rPr>
+    </w:lvl>
+    <w:lvl w:ilvl="5" w:tplc="10090005" w:tentative="1">
+      <w:start w:val="1"/>
+      <w:numFmt w:val="bullet"/>
+      <w:lvlText w:val=""/>
+      <w:lvlJc w:val="left"/>
+      <w:pPr>
+        <w:ind w:left="4320" w:hanging="360"/>
+      </w:pPr>
+      <w:rPr>
+        <w:rFonts w:ascii="Wingdings" w:hAnsi="Wingdings" w:hint="default"/>
+      </w:rPr>
+    </w:lvl>
+    <w:lvl w:ilvl="6" w:tplc="10090001" w:tentative="1">
+      <w:start w:val="1"/>
+      <w:numFmt w:val="bullet"/>
+      <w:lvlText w:val=""/>
+      <w:lvlJc w:val="left"/>
+      <w:pPr>
+        <w:ind w:left="5040" w:hanging="360"/>
+      </w:pPr>
+      <w:rPr>
+        <w:rFonts w:ascii="Symbol" w:hAnsi="Symbol" w:hint="default"/>
+      </w:rPr>
+    </w:lvl>
+    <w:lvl w:ilvl="7" w:tplc="10090003" w:tentative="1">
+      <w:start w:val="1"/>
+      <w:numFmt w:val="bullet"/>
+      <w:lvlText w:val="o"/>
+      <w:lvlJc w:val="left"/>
+      <w:pPr>
+        <w:ind w:left="5760" w:hanging="360"/>
+      </w:pPr>
+      <w:rPr>
+        <w:rFonts w:ascii="Courier New" w:hAnsi="Courier New" w:cs="Courier New" w:hint="default"/>
+      </w:rPr>
+    </w:lvl>
+    <w:lvl w:ilvl="8" w:tplc="10090005" w:tentative="1">
+      <w:start w:val="1"/>
+      <w:numFmt w:val="bullet"/>
+      <w:lvlText w:val=""/>
+      <w:lvlJc w:val="left"/>
+      <w:pPr>
+        <w:ind w:left="6480" w:hanging="360"/>
+      </w:pPr>
+      <w:rPr>
+        <w:rFonts w:ascii="Wingdings" w:hAnsi="Wingdings" w:hint="default"/>
+      </w:rPr>
+    </w:lvl>
+  </w:abstractNum>
+  <w:abstractNum w:abstractNumId="12" w15:restartNumberingAfterBreak="0">
     <w:nsid w:val="5B8A05F9"/>
     <w:multiLevelType w:val="hybridMultilevel"/>
     <w:tmpl w:val="33EA149A"/>
@@ -3642,7 +5734,120 @@
       </w:rPr>
     </w:lvl>
   </w:abstractNum>
-  <w:abstractNum w:abstractNumId="5" w15:restartNumberingAfterBreak="0">
+  <w:abstractNum w:abstractNumId="13" w15:restartNumberingAfterBreak="0">
+    <w:nsid w:val="5EF40EC4"/>
+    <w:multiLevelType w:val="hybridMultilevel"/>
+    <w:tmpl w:val="2BBC483E"/>
+    <w:lvl w:ilvl="0" w:tplc="10090001">
+      <w:start w:val="1"/>
+      <w:numFmt w:val="bullet"/>
+      <w:lvlText w:val=""/>
+      <w:lvlJc w:val="left"/>
+      <w:pPr>
+        <w:ind w:left="720" w:hanging="360"/>
+      </w:pPr>
+      <w:rPr>
+        <w:rFonts w:ascii="Symbol" w:hAnsi="Symbol" w:hint="default"/>
+      </w:rPr>
+    </w:lvl>
+    <w:lvl w:ilvl="1" w:tplc="10090003" w:tentative="1">
+      <w:start w:val="1"/>
+      <w:numFmt w:val="bullet"/>
+      <w:lvlText w:val="o"/>
+      <w:lvlJc w:val="left"/>
+      <w:pPr>
+        <w:ind w:left="1440" w:hanging="360"/>
+      </w:pPr>
+      <w:rPr>
+        <w:rFonts w:ascii="Courier New" w:hAnsi="Courier New" w:cs="Courier New" w:hint="default"/>
+      </w:rPr>
+    </w:lvl>
+    <w:lvl w:ilvl="2" w:tplc="10090005" w:tentative="1">
+      <w:start w:val="1"/>
+      <w:numFmt w:val="bullet"/>
+      <w:lvlText w:val=""/>
+      <w:lvlJc w:val="left"/>
+      <w:pPr>
+        <w:ind w:left="2160" w:hanging="360"/>
+      </w:pPr>
+      <w:rPr>
+        <w:rFonts w:ascii="Wingdings" w:hAnsi="Wingdings" w:hint="default"/>
+      </w:rPr>
+    </w:lvl>
+    <w:lvl w:ilvl="3" w:tplc="10090001" w:tentative="1">
+      <w:start w:val="1"/>
+      <w:numFmt w:val="bullet"/>
+      <w:lvlText w:val=""/>
+      <w:lvlJc w:val="left"/>
+      <w:pPr>
+        <w:ind w:left="2880" w:hanging="360"/>
+      </w:pPr>
+      <w:rPr>
+        <w:rFonts w:ascii="Symbol" w:hAnsi="Symbol" w:hint="default"/>
+      </w:rPr>
+    </w:lvl>
+    <w:lvl w:ilvl="4" w:tplc="10090003" w:tentative="1">
+      <w:start w:val="1"/>
+      <w:numFmt w:val="bullet"/>
+      <w:lvlText w:val="o"/>
+      <w:lvlJc w:val="left"/>
+      <w:pPr>
+        <w:ind w:left="3600" w:hanging="360"/>
+      </w:pPr>
+      <w:rPr>
+        <w:rFonts w:ascii="Courier New" w:hAnsi="Courier New" w:cs="Courier New" w:hint="default"/>
+      </w:rPr>
+    </w:lvl>
+    <w:lvl w:ilvl="5" w:tplc="10090005" w:tentative="1">
+      <w:start w:val="1"/>
+      <w:numFmt w:val="bullet"/>
+      <w:lvlText w:val=""/>
+      <w:lvlJc w:val="left"/>
+      <w:pPr>
+        <w:ind w:left="4320" w:hanging="360"/>
+      </w:pPr>
+      <w:rPr>
+        <w:rFonts w:ascii="Wingdings" w:hAnsi="Wingdings" w:hint="default"/>
+      </w:rPr>
+    </w:lvl>
+    <w:lvl w:ilvl="6" w:tplc="10090001" w:tentative="1">
+      <w:start w:val="1"/>
+      <w:numFmt w:val="bullet"/>
+      <w:lvlText w:val=""/>
+      <w:lvlJc w:val="left"/>
+      <w:pPr>
+        <w:ind w:left="5040" w:hanging="360"/>
+      </w:pPr>
+      <w:rPr>
+        <w:rFonts w:ascii="Symbol" w:hAnsi="Symbol" w:hint="default"/>
+      </w:rPr>
+    </w:lvl>
+    <w:lvl w:ilvl="7" w:tplc="10090003" w:tentative="1">
+      <w:start w:val="1"/>
+      <w:numFmt w:val="bullet"/>
+      <w:lvlText w:val="o"/>
+      <w:lvlJc w:val="left"/>
+      <w:pPr>
+        <w:ind w:left="5760" w:hanging="360"/>
+      </w:pPr>
+      <w:rPr>
+        <w:rFonts w:ascii="Courier New" w:hAnsi="Courier New" w:cs="Courier New" w:hint="default"/>
+      </w:rPr>
+    </w:lvl>
+    <w:lvl w:ilvl="8" w:tplc="10090005" w:tentative="1">
+      <w:start w:val="1"/>
+      <w:numFmt w:val="bullet"/>
+      <w:lvlText w:val=""/>
+      <w:lvlJc w:val="left"/>
+      <w:pPr>
+        <w:ind w:left="6480" w:hanging="360"/>
+      </w:pPr>
+      <w:rPr>
+        <w:rFonts w:ascii="Wingdings" w:hAnsi="Wingdings" w:hint="default"/>
+      </w:rPr>
+    </w:lvl>
+  </w:abstractNum>
+  <w:abstractNum w:abstractNumId="14" w15:restartNumberingAfterBreak="0">
     <w:nsid w:val="61B52A1A"/>
     <w:multiLevelType w:val="hybridMultilevel"/>
     <w:tmpl w:val="5406F654"/>
@@ -3758,7 +5963,269 @@
       </w:rPr>
     </w:lvl>
   </w:abstractNum>
-  <w:abstractNum w:abstractNumId="6" w15:restartNumberingAfterBreak="0">
+  <w:abstractNum w:abstractNumId="15" w15:restartNumberingAfterBreak="0">
+    <w:nsid w:val="623256F3"/>
+    <w:multiLevelType w:val="hybridMultilevel"/>
+    <w:tmpl w:val="BBE27710"/>
+    <w:lvl w:ilvl="0" w:tplc="10090001">
+      <w:start w:val="1"/>
+      <w:numFmt w:val="bullet"/>
+      <w:lvlText w:val=""/>
+      <w:lvlJc w:val="left"/>
+      <w:pPr>
+        <w:ind w:left="720" w:hanging="360"/>
+      </w:pPr>
+      <w:rPr>
+        <w:rFonts w:ascii="Symbol" w:hAnsi="Symbol" w:hint="default"/>
+      </w:rPr>
+    </w:lvl>
+    <w:lvl w:ilvl="1" w:tplc="10090003">
+      <w:start w:val="1"/>
+      <w:numFmt w:val="bullet"/>
+      <w:lvlText w:val="o"/>
+      <w:lvlJc w:val="left"/>
+      <w:pPr>
+        <w:ind w:left="1440" w:hanging="360"/>
+      </w:pPr>
+      <w:rPr>
+        <w:rFonts w:ascii="Courier New" w:hAnsi="Courier New" w:cs="Courier New" w:hint="default"/>
+      </w:rPr>
+    </w:lvl>
+    <w:lvl w:ilvl="2" w:tplc="10090005" w:tentative="1">
+      <w:start w:val="1"/>
+      <w:numFmt w:val="bullet"/>
+      <w:lvlText w:val=""/>
+      <w:lvlJc w:val="left"/>
+      <w:pPr>
+        <w:ind w:left="2160" w:hanging="360"/>
+      </w:pPr>
+      <w:rPr>
+        <w:rFonts w:ascii="Wingdings" w:hAnsi="Wingdings" w:hint="default"/>
+      </w:rPr>
+    </w:lvl>
+    <w:lvl w:ilvl="3" w:tplc="10090001" w:tentative="1">
+      <w:start w:val="1"/>
+      <w:numFmt w:val="bullet"/>
+      <w:lvlText w:val=""/>
+      <w:lvlJc w:val="left"/>
+      <w:pPr>
+        <w:ind w:left="2880" w:hanging="360"/>
+      </w:pPr>
+      <w:rPr>
+        <w:rFonts w:ascii="Symbol" w:hAnsi="Symbol" w:hint="default"/>
+      </w:rPr>
+    </w:lvl>
+    <w:lvl w:ilvl="4" w:tplc="10090003" w:tentative="1">
+      <w:start w:val="1"/>
+      <w:numFmt w:val="bullet"/>
+      <w:lvlText w:val="o"/>
+      <w:lvlJc w:val="left"/>
+      <w:pPr>
+        <w:ind w:left="3600" w:hanging="360"/>
+      </w:pPr>
+      <w:rPr>
+        <w:rFonts w:ascii="Courier New" w:hAnsi="Courier New" w:cs="Courier New" w:hint="default"/>
+      </w:rPr>
+    </w:lvl>
+    <w:lvl w:ilvl="5" w:tplc="10090005" w:tentative="1">
+      <w:start w:val="1"/>
+      <w:numFmt w:val="bullet"/>
+      <w:lvlText w:val=""/>
+      <w:lvlJc w:val="left"/>
+      <w:pPr>
+        <w:ind w:left="4320" w:hanging="360"/>
+      </w:pPr>
+      <w:rPr>
+        <w:rFonts w:ascii="Wingdings" w:hAnsi="Wingdings" w:hint="default"/>
+      </w:rPr>
+    </w:lvl>
+    <w:lvl w:ilvl="6" w:tplc="10090001" w:tentative="1">
+      <w:start w:val="1"/>
+      <w:numFmt w:val="bullet"/>
+      <w:lvlText w:val=""/>
+      <w:lvlJc w:val="left"/>
+      <w:pPr>
+        <w:ind w:left="5040" w:hanging="360"/>
+      </w:pPr>
+      <w:rPr>
+        <w:rFonts w:ascii="Symbol" w:hAnsi="Symbol" w:hint="default"/>
+      </w:rPr>
+    </w:lvl>
+    <w:lvl w:ilvl="7" w:tplc="10090003" w:tentative="1">
+      <w:start w:val="1"/>
+      <w:numFmt w:val="bullet"/>
+      <w:lvlText w:val="o"/>
+      <w:lvlJc w:val="left"/>
+      <w:pPr>
+        <w:ind w:left="5760" w:hanging="360"/>
+      </w:pPr>
+      <w:rPr>
+        <w:rFonts w:ascii="Courier New" w:hAnsi="Courier New" w:cs="Courier New" w:hint="default"/>
+      </w:rPr>
+    </w:lvl>
+    <w:lvl w:ilvl="8" w:tplc="10090005" w:tentative="1">
+      <w:start w:val="1"/>
+      <w:numFmt w:val="bullet"/>
+      <w:lvlText w:val=""/>
+      <w:lvlJc w:val="left"/>
+      <w:pPr>
+        <w:ind w:left="6480" w:hanging="360"/>
+      </w:pPr>
+      <w:rPr>
+        <w:rFonts w:ascii="Wingdings" w:hAnsi="Wingdings" w:hint="default"/>
+      </w:rPr>
+    </w:lvl>
+  </w:abstractNum>
+  <w:abstractNum w:abstractNumId="16" w15:restartNumberingAfterBreak="0">
+    <w:nsid w:val="654839C7"/>
+    <w:multiLevelType w:val="multilevel"/>
+    <w:tmpl w:val="B22EFD4C"/>
+    <w:lvl w:ilvl="0">
+      <w:start w:val="1"/>
+      <w:numFmt w:val="bullet"/>
+      <w:lvlText w:val=""/>
+      <w:lvlJc w:val="left"/>
+      <w:pPr>
+        <w:tabs>
+          <w:tab w:val="num" w:pos="720"/>
+        </w:tabs>
+        <w:ind w:left="720" w:hanging="360"/>
+      </w:pPr>
+      <w:rPr>
+        <w:rFonts w:ascii="Symbol" w:hAnsi="Symbol" w:hint="default"/>
+        <w:sz w:val="20"/>
+      </w:rPr>
+    </w:lvl>
+    <w:lvl w:ilvl="1" w:tentative="1">
+      <w:start w:val="1"/>
+      <w:numFmt w:val="bullet"/>
+      <w:lvlText w:val="o"/>
+      <w:lvlJc w:val="left"/>
+      <w:pPr>
+        <w:tabs>
+          <w:tab w:val="num" w:pos="1440"/>
+        </w:tabs>
+        <w:ind w:left="1440" w:hanging="360"/>
+      </w:pPr>
+      <w:rPr>
+        <w:rFonts w:ascii="Courier New" w:hAnsi="Courier New" w:hint="default"/>
+        <w:sz w:val="20"/>
+      </w:rPr>
+    </w:lvl>
+    <w:lvl w:ilvl="2" w:tentative="1">
+      <w:start w:val="1"/>
+      <w:numFmt w:val="bullet"/>
+      <w:lvlText w:val=""/>
+      <w:lvlJc w:val="left"/>
+      <w:pPr>
+        <w:tabs>
+          <w:tab w:val="num" w:pos="2160"/>
+        </w:tabs>
+        <w:ind w:left="2160" w:hanging="360"/>
+      </w:pPr>
+      <w:rPr>
+        <w:rFonts w:ascii="Wingdings" w:hAnsi="Wingdings" w:hint="default"/>
+        <w:sz w:val="20"/>
+      </w:rPr>
+    </w:lvl>
+    <w:lvl w:ilvl="3" w:tentative="1">
+      <w:start w:val="1"/>
+      <w:numFmt w:val="bullet"/>
+      <w:lvlText w:val=""/>
+      <w:lvlJc w:val="left"/>
+      <w:pPr>
+        <w:tabs>
+          <w:tab w:val="num" w:pos="2880"/>
+        </w:tabs>
+        <w:ind w:left="2880" w:hanging="360"/>
+      </w:pPr>
+      <w:rPr>
+        <w:rFonts w:ascii="Wingdings" w:hAnsi="Wingdings" w:hint="default"/>
+        <w:sz w:val="20"/>
+      </w:rPr>
+    </w:lvl>
+    <w:lvl w:ilvl="4" w:tentative="1">
+      <w:start w:val="1"/>
+      <w:numFmt w:val="bullet"/>
+      <w:lvlText w:val=""/>
+      <w:lvlJc w:val="left"/>
+      <w:pPr>
+        <w:tabs>
+          <w:tab w:val="num" w:pos="3600"/>
+        </w:tabs>
+        <w:ind w:left="3600" w:hanging="360"/>
+      </w:pPr>
+      <w:rPr>
+        <w:rFonts w:ascii="Wingdings" w:hAnsi="Wingdings" w:hint="default"/>
+        <w:sz w:val="20"/>
+      </w:rPr>
+    </w:lvl>
+    <w:lvl w:ilvl="5" w:tentative="1">
+      <w:start w:val="1"/>
+      <w:numFmt w:val="bullet"/>
+      <w:lvlText w:val=""/>
+      <w:lvlJc w:val="left"/>
+      <w:pPr>
+        <w:tabs>
+          <w:tab w:val="num" w:pos="4320"/>
+        </w:tabs>
+        <w:ind w:left="4320" w:hanging="360"/>
+      </w:pPr>
+      <w:rPr>
+        <w:rFonts w:ascii="Wingdings" w:hAnsi="Wingdings" w:hint="default"/>
+        <w:sz w:val="20"/>
+      </w:rPr>
+    </w:lvl>
+    <w:lvl w:ilvl="6" w:tentative="1">
+      <w:start w:val="1"/>
+      <w:numFmt w:val="bullet"/>
+      <w:lvlText w:val=""/>
+      <w:lvlJc w:val="left"/>
+      <w:pPr>
+        <w:tabs>
+          <w:tab w:val="num" w:pos="5040"/>
+        </w:tabs>
+        <w:ind w:left="5040" w:hanging="360"/>
+      </w:pPr>
+      <w:rPr>
+        <w:rFonts w:ascii="Wingdings" w:hAnsi="Wingdings" w:hint="default"/>
+        <w:sz w:val="20"/>
+      </w:rPr>
+    </w:lvl>
+    <w:lvl w:ilvl="7" w:tentative="1">
+      <w:start w:val="1"/>
+      <w:numFmt w:val="bullet"/>
+      <w:lvlText w:val=""/>
+      <w:lvlJc w:val="left"/>
+      <w:pPr>
+        <w:tabs>
+          <w:tab w:val="num" w:pos="5760"/>
+        </w:tabs>
+        <w:ind w:left="5760" w:hanging="360"/>
+      </w:pPr>
+      <w:rPr>
+        <w:rFonts w:ascii="Wingdings" w:hAnsi="Wingdings" w:hint="default"/>
+        <w:sz w:val="20"/>
+      </w:rPr>
+    </w:lvl>
+    <w:lvl w:ilvl="8" w:tentative="1">
+      <w:start w:val="1"/>
+      <w:numFmt w:val="bullet"/>
+      <w:lvlText w:val=""/>
+      <w:lvlJc w:val="left"/>
+      <w:pPr>
+        <w:tabs>
+          <w:tab w:val="num" w:pos="6480"/>
+        </w:tabs>
+        <w:ind w:left="6480" w:hanging="360"/>
+      </w:pPr>
+      <w:rPr>
+        <w:rFonts w:ascii="Wingdings" w:hAnsi="Wingdings" w:hint="default"/>
+        <w:sz w:val="20"/>
+      </w:rPr>
+    </w:lvl>
+  </w:abstractNum>
+  <w:abstractNum w:abstractNumId="17" w15:restartNumberingAfterBreak="0">
     <w:nsid w:val="66AD3DBC"/>
     <w:multiLevelType w:val="hybridMultilevel"/>
     <w:tmpl w:val="FFAAD8CE"/>
@@ -3897,7 +6364,7 @@
       </w:rPr>
     </w:lvl>
   </w:abstractNum>
-  <w:abstractNum w:abstractNumId="7" w15:restartNumberingAfterBreak="0">
+  <w:abstractNum w:abstractNumId="18" w15:restartNumberingAfterBreak="0">
     <w:nsid w:val="70C92EE3"/>
     <w:multiLevelType w:val="hybridMultilevel"/>
     <w:tmpl w:val="D83C1464"/>
@@ -4012,7 +6479,7 @@
       </w:rPr>
     </w:lvl>
   </w:abstractNum>
-  <w:abstractNum w:abstractNumId="8" w15:restartNumberingAfterBreak="0">
+  <w:abstractNum w:abstractNumId="19" w15:restartNumberingAfterBreak="0">
     <w:nsid w:val="70EB39D2"/>
     <w:multiLevelType w:val="hybridMultilevel"/>
     <w:tmpl w:val="DA68720C"/>
@@ -4124,7 +6591,7 @@
       </w:rPr>
     </w:lvl>
   </w:abstractNum>
-  <w:abstractNum w:abstractNumId="9" w15:restartNumberingAfterBreak="0">
+  <w:abstractNum w:abstractNumId="20" w15:restartNumberingAfterBreak="0">
     <w:nsid w:val="7E8E56E2"/>
     <w:multiLevelType w:val="hybridMultilevel"/>
     <w:tmpl w:val="BE622F18"/>
@@ -4240,34 +6707,67 @@
     </w:lvl>
   </w:abstractNum>
   <w:num w:numId="1" w16cid:durableId="985280270">
+    <w:abstractNumId w:val="12"/>
+  </w:num>
+  <w:num w:numId="2" w16cid:durableId="1418556792">
+    <w:abstractNumId w:val="17"/>
+  </w:num>
+  <w:num w:numId="3" w16cid:durableId="951012776">
+    <w:abstractNumId w:val="20"/>
+  </w:num>
+  <w:num w:numId="4" w16cid:durableId="1613586876">
+    <w:abstractNumId w:val="9"/>
+  </w:num>
+  <w:num w:numId="5" w16cid:durableId="648631113">
+    <w:abstractNumId w:val="18"/>
+  </w:num>
+  <w:num w:numId="6" w16cid:durableId="2041279646">
+    <w:abstractNumId w:val="5"/>
+  </w:num>
+  <w:num w:numId="7" w16cid:durableId="1889562675">
+    <w:abstractNumId w:val="14"/>
+  </w:num>
+  <w:num w:numId="8" w16cid:durableId="1790274911">
+    <w:abstractNumId w:val="7"/>
+  </w:num>
+  <w:num w:numId="9" w16cid:durableId="306278153">
+    <w:abstractNumId w:val="6"/>
+  </w:num>
+  <w:num w:numId="10" w16cid:durableId="1547060955">
+    <w:abstractNumId w:val="19"/>
+  </w:num>
+  <w:num w:numId="11" w16cid:durableId="394476286">
+    <w:abstractNumId w:val="13"/>
+  </w:num>
+  <w:num w:numId="12" w16cid:durableId="844055247">
+    <w:abstractNumId w:val="2"/>
+  </w:num>
+  <w:num w:numId="13" w16cid:durableId="1202596300">
     <w:abstractNumId w:val="4"/>
   </w:num>
-  <w:num w:numId="2" w16cid:durableId="1418556792">
-    <w:abstractNumId w:val="6"/>
+  <w:num w:numId="14" w16cid:durableId="238440565">
+    <w:abstractNumId w:val="10"/>
   </w:num>
-  <w:num w:numId="3" w16cid:durableId="951012776">
-    <w:abstractNumId w:val="9"/>
+  <w:num w:numId="15" w16cid:durableId="6249136">
+    <w:abstractNumId w:val="16"/>
   </w:num>
-  <w:num w:numId="4" w16cid:durableId="1613586876">
-    <w:abstractNumId w:val="3"/>
+  <w:num w:numId="16" w16cid:durableId="770511013">
+    <w:abstractNumId w:val="8"/>
   </w:num>
-  <w:num w:numId="5" w16cid:durableId="648631113">
-    <w:abstractNumId w:val="7"/>
+  <w:num w:numId="17" w16cid:durableId="239096989">
+    <w:abstractNumId w:val="11"/>
   </w:num>
-  <w:num w:numId="6" w16cid:durableId="2041279646">
+  <w:num w:numId="18" w16cid:durableId="729379210">
     <w:abstractNumId w:val="0"/>
   </w:num>
-  <w:num w:numId="7" w16cid:durableId="1889562675">
-    <w:abstractNumId w:val="5"/>
-  </w:num>
-  <w:num w:numId="8" w16cid:durableId="1790274911">
-    <w:abstractNumId w:val="2"/>
-  </w:num>
-  <w:num w:numId="9" w16cid:durableId="306278153">
+  <w:num w:numId="19" w16cid:durableId="1842307811">
     <w:abstractNumId w:val="1"/>
   </w:num>
-  <w:num w:numId="10" w16cid:durableId="1547060955">
-    <w:abstractNumId w:val="8"/>
+  <w:num w:numId="20" w16cid:durableId="582492180">
+    <w:abstractNumId w:val="15"/>
+  </w:num>
+  <w:num w:numId="21" w16cid:durableId="2055117">
+    <w:abstractNumId w:val="3"/>
   </w:num>
 </w:numbering>
 </file>
@@ -4715,6 +7215,28 @@
       <w:szCs w:val="26"/>
     </w:rPr>
   </w:style>
+  <w:style w:type="paragraph" w:styleId="Heading3">
+    <w:name w:val="heading 3"/>
+    <w:basedOn w:val="Normal"/>
+    <w:next w:val="Normal"/>
+    <w:link w:val="Heading3Char"/>
+    <w:uiPriority w:val="9"/>
+    <w:unhideWhenUsed/>
+    <w:qFormat/>
+    <w:rsid w:val="00A821B8"/>
+    <w:pPr>
+      <w:keepNext/>
+      <w:keepLines/>
+      <w:spacing w:before="40" w:after="0"/>
+      <w:outlineLvl w:val="2"/>
+    </w:pPr>
+    <w:rPr>
+      <w:rFonts w:asciiTheme="majorHAnsi" w:eastAsiaTheme="majorEastAsia" w:hAnsiTheme="majorHAnsi" w:cstheme="majorBidi"/>
+      <w:color w:val="1F3763" w:themeColor="accent1" w:themeShade="7F"/>
+      <w:sz w:val="24"/>
+      <w:szCs w:val="24"/>
+    </w:rPr>
+  </w:style>
   <w:style w:type="character" w:default="1" w:styleId="DefaultParagraphFont">
     <w:name w:val="Default Paragraph Font"/>
     <w:uiPriority w:val="1"/>
@@ -4847,6 +7369,84 @@
       <w:sz w:val="24"/>
       <w:szCs w:val="24"/>
       <w:lang w:eastAsia="ko-KR"/>
+    </w:rPr>
+  </w:style>
+  <w:style w:type="paragraph" w:styleId="Subtitle">
+    <w:name w:val="Subtitle"/>
+    <w:basedOn w:val="Normal"/>
+    <w:next w:val="Normal"/>
+    <w:link w:val="SubtitleChar"/>
+    <w:uiPriority w:val="11"/>
+    <w:qFormat/>
+    <w:rsid w:val="001C284F"/>
+    <w:pPr>
+      <w:numPr>
+        <w:ilvl w:val="1"/>
+      </w:numPr>
+    </w:pPr>
+    <w:rPr>
+      <w:rFonts w:eastAsiaTheme="minorEastAsia"/>
+      <w:color w:val="5A5A5A" w:themeColor="text1" w:themeTint="A5"/>
+      <w:spacing w:val="15"/>
+    </w:rPr>
+  </w:style>
+  <w:style w:type="character" w:customStyle="1" w:styleId="SubtitleChar">
+    <w:name w:val="Subtitle Char"/>
+    <w:basedOn w:val="DefaultParagraphFont"/>
+    <w:link w:val="Subtitle"/>
+    <w:uiPriority w:val="11"/>
+    <w:rsid w:val="001C284F"/>
+    <w:rPr>
+      <w:rFonts w:eastAsiaTheme="minorEastAsia"/>
+      <w:color w:val="5A5A5A" w:themeColor="text1" w:themeTint="A5"/>
+      <w:spacing w:val="15"/>
+    </w:rPr>
+  </w:style>
+  <w:style w:type="paragraph" w:styleId="Title">
+    <w:name w:val="Title"/>
+    <w:basedOn w:val="Normal"/>
+    <w:next w:val="Normal"/>
+    <w:link w:val="TitleChar"/>
+    <w:uiPriority w:val="10"/>
+    <w:qFormat/>
+    <w:rsid w:val="001C284F"/>
+    <w:pPr>
+      <w:spacing w:after="0" w:line="240" w:lineRule="auto"/>
+      <w:contextualSpacing/>
+    </w:pPr>
+    <w:rPr>
+      <w:rFonts w:asciiTheme="majorHAnsi" w:eastAsiaTheme="majorEastAsia" w:hAnsiTheme="majorHAnsi" w:cstheme="majorBidi"/>
+      <w:spacing w:val="-10"/>
+      <w:kern w:val="28"/>
+      <w:sz w:val="56"/>
+      <w:szCs w:val="56"/>
+    </w:rPr>
+  </w:style>
+  <w:style w:type="character" w:customStyle="1" w:styleId="TitleChar">
+    <w:name w:val="Title Char"/>
+    <w:basedOn w:val="DefaultParagraphFont"/>
+    <w:link w:val="Title"/>
+    <w:uiPriority w:val="10"/>
+    <w:rsid w:val="001C284F"/>
+    <w:rPr>
+      <w:rFonts w:asciiTheme="majorHAnsi" w:eastAsiaTheme="majorEastAsia" w:hAnsiTheme="majorHAnsi" w:cstheme="majorBidi"/>
+      <w:spacing w:val="-10"/>
+      <w:kern w:val="28"/>
+      <w:sz w:val="56"/>
+      <w:szCs w:val="56"/>
+    </w:rPr>
+  </w:style>
+  <w:style w:type="character" w:customStyle="1" w:styleId="Heading3Char">
+    <w:name w:val="Heading 3 Char"/>
+    <w:basedOn w:val="DefaultParagraphFont"/>
+    <w:link w:val="Heading3"/>
+    <w:uiPriority w:val="9"/>
+    <w:rsid w:val="00A821B8"/>
+    <w:rPr>
+      <w:rFonts w:asciiTheme="majorHAnsi" w:eastAsiaTheme="majorEastAsia" w:hAnsiTheme="majorHAnsi" w:cstheme="majorBidi"/>
+      <w:color w:val="1F3763" w:themeColor="accent1" w:themeShade="7F"/>
+      <w:sz w:val="24"/>
+      <w:szCs w:val="24"/>
     </w:rPr>
   </w:style>
 </w:styles>
@@ -5145,4 +7745,16 @@
     </a:ext>
   </a:extLst>
 </a:theme>
+</file>
+
+<file path=customXml/item1.xml><?xml version="1.0" encoding="utf-8"?>
+<b:Sources xmlns:b="http://schemas.openxmlformats.org/officeDocument/2006/bibliography" xmlns="http://schemas.openxmlformats.org/officeDocument/2006/bibliography" SelectedStyle="\APASixthEditionOfficeOnline.xsl" StyleName="APA" Version="6"/>
+</file>
+
+<file path=customXml/itemProps1.xml><?xml version="1.0" encoding="utf-8"?>
+<ds:datastoreItem xmlns:ds="http://schemas.openxmlformats.org/officeDocument/2006/customXml" ds:itemID="{B7C2D773-4A37-48B7-A00E-EEE4EC1EBDB5}">
+  <ds:schemaRefs>
+    <ds:schemaRef ds:uri="http://schemas.openxmlformats.org/officeDocument/2006/bibliography"/>
+  </ds:schemaRefs>
+</ds:datastoreItem>
 </file>
</xml_diff>